<commit_message>
Adds command line option for registering .net assemblies
</commit_message>
<xml_diff>
--- a/Zen of Paraffin.docx
+++ b/Zen of Paraffin.docx
@@ -4,7 +4,7 @@
   <w:body>
     <w:p>
       <w:pPr>
-        <w:pStyle w:val="Title"/>
+        <w:pStyle w:val="Titel"/>
       </w:pPr>
       <w:r>
         <w:t>Zen of Paraffin</w:t>
@@ -12,7 +12,7 @@
     </w:p>
     <w:p>
       <w:pPr>
-        <w:pStyle w:val="NoSpacing"/>
+        <w:pStyle w:val="KeinLeerraum"/>
       </w:pPr>
       <w:r>
         <w:t>Making Windows Installer XML (WiX) easier to use</w:t>
@@ -20,7 +20,7 @@
     </w:p>
     <w:p>
       <w:pPr>
-        <w:pStyle w:val="NoSpacing"/>
+        <w:pStyle w:val="KeinLeerraum"/>
       </w:pPr>
       <w:r>
         <w:t>Current version: 3.</w:t>
@@ -31,7 +31,7 @@
     </w:p>
     <w:p>
       <w:pPr>
-        <w:pStyle w:val="NoSpacing"/>
+        <w:pStyle w:val="KeinLeerraum"/>
       </w:pPr>
       <w:r>
         <w:t xml:space="preserve">Questions or Comments: </w:t>
@@ -53,7 +53,7 @@
     </w:p>
     <w:p>
       <w:pPr>
-        <w:pStyle w:val="Heading1"/>
+        <w:pStyle w:val="berschrift1"/>
       </w:pPr>
       <w:r>
         <w:t>Introduction</w:t>
@@ -79,8 +79,13 @@
       <w:r>
         <w:t xml:space="preserve">This guide is to help you get more out of Paraffin. Obviously, it assumes you are conversant with WiX and Windows Installer. If you’re new to WiX, you should head over to </w:t>
       </w:r>
-      <w:r>
-        <w:t>Gábor DEÁK JAHN</w:t>
+      <w:proofErr w:type="spellStart"/>
+      <w:r>
+        <w:t>Gábor</w:t>
+      </w:r>
+      <w:proofErr w:type="spellEnd"/>
+      <w:r>
+        <w:t xml:space="preserve"> DEÁK JAHN</w:t>
       </w:r>
       <w:r>
         <w:t>’s excellent tutorial (</w:t>
@@ -99,7 +104,7 @@
     </w:p>
     <w:p>
       <w:pPr>
-        <w:pStyle w:val="Heading1"/>
+        <w:pStyle w:val="berschrift1"/>
       </w:pPr>
       <w:r>
         <w:t xml:space="preserve">TWO </w:t>
@@ -156,7 +161,7 @@
     </w:p>
     <w:p>
       <w:pPr>
-        <w:pStyle w:val="Heading1"/>
+        <w:pStyle w:val="berschrift1"/>
       </w:pPr>
       <w:r>
         <w:lastRenderedPageBreak/>
@@ -173,7 +178,7 @@
     </w:p>
     <w:p>
       <w:pPr>
-        <w:pStyle w:val="Heading2"/>
+        <w:pStyle w:val="berschrift2"/>
       </w:pPr>
       <w:r>
         <w:t>Required Parameters for Initial File Creation</w:t>
@@ -181,7 +186,7 @@
     </w:p>
     <w:tbl>
       <w:tblPr>
-        <w:tblStyle w:val="MediumShading1-Accent1"/>
+        <w:tblStyle w:val="MittlereSchattierung1-Akzent1"/>
         <w:tblW w:w="0" w:type="auto"/>
         <w:tblLook w:val="04A0" w:firstRow="1" w:lastRow="0" w:firstColumn="1" w:lastColumn="0" w:noHBand="0" w:noVBand="1"/>
       </w:tblPr>
@@ -229,7 +234,15 @@
           </w:tcPr>
           <w:p>
             <w:r>
-              <w:t>-dir &lt;directory&gt;</w:t>
+              <w:t>-</w:t>
+            </w:r>
+            <w:proofErr w:type="spellStart"/>
+            <w:r>
+              <w:t>dir</w:t>
+            </w:r>
+            <w:proofErr w:type="spellEnd"/>
+            <w:r>
+              <w:t xml:space="preserve"> &lt;directory&gt;</w:t>
             </w:r>
           </w:p>
         </w:tc>
@@ -242,7 +255,15 @@
               <w:cnfStyle w:val="000000100000" w:firstRow="0" w:lastRow="0" w:firstColumn="0" w:lastColumn="0" w:oddVBand="0" w:evenVBand="0" w:oddHBand="1" w:evenHBand="0" w:firstRowFirstColumn="0" w:firstRowLastColumn="0" w:lastRowFirstColumn="0" w:lastRowLastColumn="0"/>
             </w:pPr>
             <w:r>
-              <w:t>This is the directory you want Paraffin to recurse looking for files. As I mentioned previously, it’s best to use relative paths here to avoid hard coded drives and directories.</w:t>
+              <w:t xml:space="preserve">This is the directory you want Paraffin to </w:t>
+            </w:r>
+            <w:proofErr w:type="spellStart"/>
+            <w:r>
+              <w:t>recurse</w:t>
+            </w:r>
+            <w:proofErr w:type="spellEnd"/>
+            <w:r>
+              <w:t xml:space="preserve"> looking for files. As I mentioned previously, it’s best to use relative paths here to avoid hard coded drives and directories.</w:t>
             </w:r>
           </w:p>
         </w:tc>
@@ -258,7 +279,15 @@
           </w:tcPr>
           <w:p>
             <w:r>
-              <w:t>-GroupName &lt;value&gt;</w:t>
+              <w:t>-</w:t>
+            </w:r>
+            <w:proofErr w:type="spellStart"/>
+            <w:r>
+              <w:t>GroupName</w:t>
+            </w:r>
+            <w:proofErr w:type="spellEnd"/>
+            <w:r>
+              <w:t xml:space="preserve"> &lt;value&gt;</w:t>
             </w:r>
           </w:p>
         </w:tc>
@@ -271,7 +300,23 @@
               <w:cnfStyle w:val="000000010000" w:firstRow="0" w:lastRow="0" w:firstColumn="0" w:lastColumn="0" w:oddVBand="0" w:evenVBand="0" w:oddHBand="0" w:evenHBand="1" w:firstRowFirstColumn="0" w:firstRowLastColumn="0" w:lastRowFirstColumn="0" w:lastRowLastColumn="0"/>
             </w:pPr>
             <w:r>
-              <w:t>Paraffin automatically creates a &lt;ComponentGroup&gt; element in the output file so in your main install .WXS file you can pull in all the components easily with &lt;ComponentRef&gt; element.</w:t>
+              <w:t>Paraffin automatically creates a &lt;</w:t>
+            </w:r>
+            <w:proofErr w:type="spellStart"/>
+            <w:r>
+              <w:t>ComponentGroup</w:t>
+            </w:r>
+            <w:proofErr w:type="spellEnd"/>
+            <w:r>
+              <w:t>&gt; element in the output file so in your main install .WXS file you can pull in all the components easily with &lt;</w:t>
+            </w:r>
+            <w:proofErr w:type="spellStart"/>
+            <w:r>
+              <w:t>ComponentRef</w:t>
+            </w:r>
+            <w:proofErr w:type="spellEnd"/>
+            <w:r>
+              <w:t>&gt; element.</w:t>
             </w:r>
           </w:p>
         </w:tc>
@@ -308,7 +353,7 @@
     </w:tbl>
     <w:p>
       <w:pPr>
-        <w:pStyle w:val="Heading2"/>
+        <w:pStyle w:val="berschrift2"/>
       </w:pPr>
       <w:r>
         <w:t>Optional Parameters for Initial File Creation</w:t>
@@ -316,7 +361,7 @@
     </w:p>
     <w:tbl>
       <w:tblPr>
-        <w:tblStyle w:val="MediumShading1-Accent1"/>
+        <w:tblStyle w:val="MittlereSchattierung1-Akzent1"/>
         <w:tblW w:w="0" w:type="auto"/>
         <w:tblLook w:val="04A0" w:firstRow="1" w:lastRow="0" w:firstColumn="1" w:lastColumn="0" w:noHBand="0" w:noVBand="1"/>
       </w:tblPr>
@@ -393,7 +438,15 @@
           </w:tcPr>
           <w:p>
             <w:r>
-              <w:t>-diskId &lt;number&gt;</w:t>
+              <w:t>-</w:t>
+            </w:r>
+            <w:proofErr w:type="spellStart"/>
+            <w:r>
+              <w:t>diskId</w:t>
+            </w:r>
+            <w:proofErr w:type="spellEnd"/>
+            <w:r>
+              <w:t xml:space="preserve"> &lt;number&gt;</w:t>
             </w:r>
           </w:p>
         </w:tc>
@@ -406,7 +459,15 @@
               <w:cnfStyle w:val="000000010000" w:firstRow="0" w:lastRow="0" w:firstColumn="0" w:lastColumn="0" w:oddVBand="0" w:evenVBand="0" w:oddHBand="0" w:evenHBand="1" w:firstRowFirstColumn="0" w:firstRowLastColumn="0" w:lastRowFirstColumn="0" w:lastRowLastColumn="0"/>
             </w:pPr>
             <w:r>
-              <w:t>The value of the DiskId attribute on component elements in case you have your installer on multiple media. WiX defaults to 1 so you only need to use this switch if you need a value of 2 or higher.</w:t>
+              <w:t xml:space="preserve">The value of the </w:t>
+            </w:r>
+            <w:proofErr w:type="spellStart"/>
+            <w:r>
+              <w:t>DiskId</w:t>
+            </w:r>
+            <w:proofErr w:type="spellEnd"/>
+            <w:r>
+              <w:t xml:space="preserve"> attribute on component elements in case you have your installer on multiple media. WiX defaults to 1 so you only need to use this switch if you need a value of 2 or higher.</w:t>
             </w:r>
             <w:r>
               <w:t xml:space="preserve"> The &lt;number&gt; specified must be an integer.</w:t>
@@ -425,7 +486,23 @@
           </w:tcPr>
           <w:p>
             <w:r>
-              <w:t>-dirref &lt;DirectoryRef&gt;</w:t>
+              <w:t>-</w:t>
+            </w:r>
+            <w:proofErr w:type="spellStart"/>
+            <w:r>
+              <w:t>dirref</w:t>
+            </w:r>
+            <w:proofErr w:type="spellEnd"/>
+            <w:r>
+              <w:t xml:space="preserve"> &lt;</w:t>
+            </w:r>
+            <w:proofErr w:type="spellStart"/>
+            <w:r>
+              <w:t>DirectoryRef</w:t>
+            </w:r>
+            <w:proofErr w:type="spellEnd"/>
+            <w:r>
+              <w:t>&gt;</w:t>
             </w:r>
           </w:p>
         </w:tc>
@@ -441,7 +518,15 @@
               <w:t xml:space="preserve">Paraffin defaults to </w:t>
             </w:r>
             <w:r>
-              <w:t>using INSTALLDIR as the Id attribute to the &lt;DirectoryRef&gt; element. If you are using a different value to put your fragments under, specify that value with this switch.</w:t>
+              <w:t>using INSTALLDIR as the Id attribute to the &lt;</w:t>
+            </w:r>
+            <w:proofErr w:type="spellStart"/>
+            <w:r>
+              <w:t>DirectoryRef</w:t>
+            </w:r>
+            <w:proofErr w:type="spellEnd"/>
+            <w:r>
+              <w:t>&gt; element. If you are using a different value to put your fragments under, specify that value with this switch.</w:t>
             </w:r>
           </w:p>
         </w:tc>
@@ -457,7 +542,23 @@
           </w:tcPr>
           <w:p>
             <w:r>
-              <w:t>-ext &lt;ext&gt;</w:t>
+              <w:t>-</w:t>
+            </w:r>
+            <w:proofErr w:type="spellStart"/>
+            <w:r>
+              <w:t>ext</w:t>
+            </w:r>
+            <w:proofErr w:type="spellEnd"/>
+            <w:r>
+              <w:t xml:space="preserve"> &lt;</w:t>
+            </w:r>
+            <w:proofErr w:type="spellStart"/>
+            <w:r>
+              <w:t>ext</w:t>
+            </w:r>
+            <w:proofErr w:type="spellEnd"/>
+            <w:r>
+              <w:t>&gt;</w:t>
             </w:r>
           </w:p>
         </w:tc>
@@ -470,7 +571,23 @@
               <w:cnfStyle w:val="000000010000" w:firstRow="0" w:lastRow="0" w:firstColumn="0" w:lastColumn="0" w:oddVBand="0" w:evenVBand="0" w:oddHBand="0" w:evenHBand="1" w:firstRowFirstColumn="0" w:firstRowLastColumn="0" w:lastRowFirstColumn="0" w:lastRowLastColumn="0"/>
             </w:pPr>
             <w:r>
-              <w:t>File extensions to not include in the Paraffin output. You can specify as many –ext flags as you like. The &lt;ext&gt; specified does not need to include the leading period.</w:t>
+              <w:t>File extensions to not include in the Paraffin output. You can specify as many –</w:t>
+            </w:r>
+            <w:proofErr w:type="spellStart"/>
+            <w:r>
+              <w:t>ext</w:t>
+            </w:r>
+            <w:proofErr w:type="spellEnd"/>
+            <w:r>
+              <w:t xml:space="preserve"> flags as you like. The &lt;</w:t>
+            </w:r>
+            <w:proofErr w:type="spellStart"/>
+            <w:r>
+              <w:t>ext</w:t>
+            </w:r>
+            <w:proofErr w:type="spellEnd"/>
+            <w:r>
+              <w:t>&gt; specified does not need to include the leading period.</w:t>
             </w:r>
           </w:p>
         </w:tc>
@@ -486,7 +603,15 @@
           </w:tcPr>
           <w:p>
             <w:r>
-              <w:t>-includeFile &lt;file&gt;</w:t>
+              <w:t>-</w:t>
+            </w:r>
+            <w:proofErr w:type="spellStart"/>
+            <w:r>
+              <w:t>includeFile</w:t>
+            </w:r>
+            <w:proofErr w:type="spellEnd"/>
+            <w:r>
+              <w:t xml:space="preserve"> &lt;file&gt;</w:t>
             </w:r>
           </w:p>
         </w:tc>
@@ -499,7 +624,15 @@
               <w:cnfStyle w:val="000000100000" w:firstRow="0" w:lastRow="0" w:firstColumn="0" w:lastColumn="0" w:oddVBand="0" w:evenVBand="0" w:oddHBand="1" w:evenHBand="0" w:firstRowFirstColumn="0" w:firstRowLastColumn="0" w:lastRowFirstColumn="0" w:lastRowLastColumn="0"/>
             </w:pPr>
             <w:r>
-              <w:t>Files to be added as WiX includes at the top of the output file. No validation on the contents of the file. You many have as many –includeFile options as you need.</w:t>
+              <w:t>Files to be added as WiX includes at the top of the output file. No validation on the contents of the file. You many have as many –</w:t>
+            </w:r>
+            <w:proofErr w:type="spellStart"/>
+            <w:r>
+              <w:t>includeFile</w:t>
+            </w:r>
+            <w:proofErr w:type="spellEnd"/>
+            <w:r>
+              <w:t xml:space="preserve"> options as you need.</w:t>
             </w:r>
           </w:p>
         </w:tc>
@@ -515,8 +648,13 @@
           </w:tcPr>
           <w:p>
             <w:r>
-              <w:t>-norecurse</w:t>
-            </w:r>
+              <w:t>-</w:t>
+            </w:r>
+            <w:proofErr w:type="spellStart"/>
+            <w:r>
+              <w:t>norecurse</w:t>
+            </w:r>
+            <w:proofErr w:type="spellEnd"/>
           </w:p>
         </w:tc>
         <w:tc>
@@ -528,7 +666,23 @@
               <w:cnfStyle w:val="000000010000" w:firstRow="0" w:lastRow="0" w:firstColumn="0" w:lastColumn="0" w:oddVBand="0" w:evenVBand="0" w:oddHBand="0" w:evenHBand="1" w:firstRowFirstColumn="0" w:firstRowLastColumn="0" w:lastRowFirstColumn="0" w:lastRowLastColumn="0"/>
             </w:pPr>
             <w:r>
-              <w:t>Paraffin defaults to recursing the start directory and every directory underneath this, if you only want to do the –dir specified directory, use this switch.</w:t>
+              <w:t xml:space="preserve">Paraffin defaults to </w:t>
+            </w:r>
+            <w:proofErr w:type="spellStart"/>
+            <w:r>
+              <w:t>recursing</w:t>
+            </w:r>
+            <w:proofErr w:type="spellEnd"/>
+            <w:r>
+              <w:t xml:space="preserve"> the start directory and every directory underneath this, if you only want to do the –</w:t>
+            </w:r>
+            <w:proofErr w:type="spellStart"/>
+            <w:r>
+              <w:t>dir</w:t>
+            </w:r>
+            <w:proofErr w:type="spellEnd"/>
+            <w:r>
+              <w:t xml:space="preserve"> specified directory, use this switch.</w:t>
             </w:r>
           </w:p>
         </w:tc>
@@ -544,8 +698,13 @@
           </w:tcPr>
           <w:p>
             <w:r>
-              <w:t>-NoRootDirectory</w:t>
-            </w:r>
+              <w:t>-</w:t>
+            </w:r>
+            <w:proofErr w:type="spellStart"/>
+            <w:r>
+              <w:t>NoRootDirectory</w:t>
+            </w:r>
+            <w:proofErr w:type="spellEnd"/>
           </w:p>
         </w:tc>
         <w:tc>
@@ -557,10 +716,42 @@
               <w:cnfStyle w:val="000000100000" w:firstRow="0" w:lastRow="0" w:firstColumn="0" w:lastColumn="0" w:oddVBand="0" w:evenVBand="0" w:oddHBand="1" w:evenHBand="0" w:firstRowFirstColumn="0" w:firstRowLastColumn="0" w:lastRowFirstColumn="0" w:lastRowLastColumn="0"/>
             </w:pPr>
             <w:r>
-              <w:t xml:space="preserve">Paraffin defaults to including the –dir specified directory as a &lt;Directory&gt; element under the main &lt;DirectoryRef&gt;. If you want the files in the –dir location to </w:t>
-            </w:r>
-            <w:r>
-              <w:t>go directly under the &lt;DirectoryRef&gt; use this switch.</w:t>
+              <w:t>Paraffin defaults to including the –</w:t>
+            </w:r>
+            <w:proofErr w:type="spellStart"/>
+            <w:r>
+              <w:t>dir</w:t>
+            </w:r>
+            <w:proofErr w:type="spellEnd"/>
+            <w:r>
+              <w:t xml:space="preserve"> specified directory as a &lt;Directory&gt; element under the main &lt;</w:t>
+            </w:r>
+            <w:proofErr w:type="spellStart"/>
+            <w:r>
+              <w:t>DirectoryRef</w:t>
+            </w:r>
+            <w:proofErr w:type="spellEnd"/>
+            <w:r>
+              <w:t>&gt;. If you want the files in the –</w:t>
+            </w:r>
+            <w:proofErr w:type="spellStart"/>
+            <w:r>
+              <w:t>dir</w:t>
+            </w:r>
+            <w:proofErr w:type="spellEnd"/>
+            <w:r>
+              <w:t xml:space="preserve"> location to </w:t>
+            </w:r>
+            <w:r>
+              <w:t>go directly under the &lt;</w:t>
+            </w:r>
+            <w:proofErr w:type="spellStart"/>
+            <w:r>
+              <w:t>DirectoryRef</w:t>
+            </w:r>
+            <w:proofErr w:type="spellEnd"/>
+            <w:r>
+              <w:t>&gt; use this switch.</w:t>
             </w:r>
           </w:p>
         </w:tc>
@@ -576,7 +767,15 @@
           </w:tcPr>
           <w:p>
             <w:r>
-              <w:t>-regExExclude “regex”</w:t>
+              <w:t>-</w:t>
+            </w:r>
+            <w:proofErr w:type="spellStart"/>
+            <w:r>
+              <w:t>regExExclude</w:t>
+            </w:r>
+            <w:proofErr w:type="spellEnd"/>
+            <w:r>
+              <w:t xml:space="preserve"> “regex”</w:t>
             </w:r>
           </w:p>
         </w:tc>
@@ -593,7 +792,15 @@
             </w:r>
             <w:r>
               <w:lastRenderedPageBreak/>
-              <w:t>directory name. Specify as many –regExExclude options as necessary.</w:t>
+              <w:t>directory name. Specify as many –</w:t>
+            </w:r>
+            <w:proofErr w:type="spellStart"/>
+            <w:r>
+              <w:t>regExExclude</w:t>
+            </w:r>
+            <w:proofErr w:type="spellEnd"/>
+            <w:r>
+              <w:t xml:space="preserve"> options as necessary.</w:t>
             </w:r>
           </w:p>
         </w:tc>
@@ -610,7 +817,15 @@
           <w:p>
             <w:r>
               <w:lastRenderedPageBreak/>
-              <w:t>-verbose</w:t>
+              <w:t>-</w:t>
+            </w:r>
+            <w:proofErr w:type="spellStart"/>
+            <w:r>
+              <w:t>RegisterAssemblyType</w:t>
+            </w:r>
+            <w:proofErr w:type="spellEnd"/>
+            <w:r>
+              <w:t xml:space="preserve"> &lt;t&gt;</w:t>
             </w:r>
           </w:p>
         </w:tc>
@@ -623,11 +838,10 @@
               <w:cnfStyle w:val="000000100000" w:firstRow="0" w:lastRow="0" w:firstColumn="0" w:lastColumn="0" w:oddVBand="0" w:evenVBand="0" w:oddHBand="1" w:evenHBand="0" w:firstRowFirstColumn="0" w:firstRowLastColumn="0" w:lastRowFirstColumn="0" w:lastRowLastColumn="0"/>
             </w:pPr>
             <w:r>
-              <w:t>Shows verbose output</w:t>
-            </w:r>
-            <w:r>
-              <w:t>.</w:t>
-            </w:r>
+              <w:t>If specified adds the Assembly=”.net” attribute to all file components. Only type “.net” is supported at the moment.</w:t>
+            </w:r>
+            <w:bookmarkStart w:id="0" w:name="_GoBack"/>
+            <w:bookmarkEnd w:id="0"/>
           </w:p>
         </w:tc>
       </w:tr>
@@ -642,7 +856,7 @@
           </w:tcPr>
           <w:p>
             <w:r>
-              <w:t>-Win64var &lt;var&gt;</w:t>
+              <w:t>-verbose</w:t>
             </w:r>
           </w:p>
         </w:tc>
@@ -655,7 +869,63 @@
               <w:cnfStyle w:val="000000010000" w:firstRow="0" w:lastRow="0" w:firstColumn="0" w:lastColumn="0" w:oddVBand="0" w:evenVBand="0" w:oddHBand="0" w:evenHBand="1" w:firstRowFirstColumn="0" w:firstRowLastColumn="0" w:lastRowFirstColumn="0" w:lastRowLastColumn="0"/>
             </w:pPr>
             <w:r>
-              <w:t>If specified adds the Win64=”&lt;var&gt;” attribute to all components. In most cases you should not use this switch but instead specify the architecture with the WiX tool’s –arch switch.</w:t>
+              <w:t>Shows verbose output</w:t>
+            </w:r>
+            <w:r>
+              <w:t>.</w:t>
+            </w:r>
+          </w:p>
+        </w:tc>
+      </w:tr>
+      <w:tr>
+        <w:trPr>
+          <w:cnfStyle w:val="000000100000" w:firstRow="0" w:lastRow="0" w:firstColumn="0" w:lastColumn="0" w:oddVBand="0" w:evenVBand="0" w:oddHBand="1" w:evenHBand="0" w:firstRowFirstColumn="0" w:firstRowLastColumn="0" w:lastRowFirstColumn="0" w:lastRowLastColumn="0"/>
+        </w:trPr>
+        <w:tc>
+          <w:tcPr>
+            <w:cnfStyle w:val="001000000000" w:firstRow="0" w:lastRow="0" w:firstColumn="1" w:lastColumn="0" w:oddVBand="0" w:evenVBand="0" w:oddHBand="0" w:evenHBand="0" w:firstRowFirstColumn="0" w:firstRowLastColumn="0" w:lastRowFirstColumn="0" w:lastRowLastColumn="0"/>
+            <w:tcW w:w="2808" w:type="dxa"/>
+          </w:tcPr>
+          <w:p>
+            <w:r>
+              <w:t>-Win64var &lt;</w:t>
+            </w:r>
+            <w:proofErr w:type="spellStart"/>
+            <w:r>
+              <w:t>var</w:t>
+            </w:r>
+            <w:proofErr w:type="spellEnd"/>
+            <w:r>
+              <w:t>&gt;</w:t>
+            </w:r>
+          </w:p>
+        </w:tc>
+        <w:tc>
+          <w:tcPr>
+            <w:tcW w:w="6768" w:type="dxa"/>
+          </w:tcPr>
+          <w:p>
+            <w:pPr>
+              <w:cnfStyle w:val="000000100000" w:firstRow="0" w:lastRow="0" w:firstColumn="0" w:lastColumn="0" w:oddVBand="0" w:evenVBand="0" w:oddHBand="1" w:evenHBand="0" w:firstRowFirstColumn="0" w:firstRowLastColumn="0" w:lastRowFirstColumn="0" w:lastRowLastColumn="0"/>
+            </w:pPr>
+            <w:r>
+              <w:t>If specified adds the Win64=”&lt;</w:t>
+            </w:r>
+            <w:proofErr w:type="spellStart"/>
+            <w:r>
+              <w:t>var</w:t>
+            </w:r>
+            <w:proofErr w:type="spellEnd"/>
+            <w:r>
+              <w:t xml:space="preserve">&gt;” attribute to all components. In most cases you should not use this switch but instead specify the architecture with the WiX </w:t>
+            </w:r>
+            <w:proofErr w:type="gramStart"/>
+            <w:r>
+              <w:t>tool’s</w:t>
+            </w:r>
+            <w:proofErr w:type="gramEnd"/>
+            <w:r>
+              <w:t xml:space="preserve"> –arch switch.</w:t>
             </w:r>
           </w:p>
         </w:tc>
@@ -664,7 +934,7 @@
     <w:p/>
     <w:p>
       <w:pPr>
-        <w:pStyle w:val="Heading2"/>
+        <w:pStyle w:val="berschrift2"/>
       </w:pPr>
       <w:r>
         <w:t>Deprecated Optional Parameters for Initial File Creation</w:t>
@@ -672,7 +942,7 @@
     </w:p>
     <w:tbl>
       <w:tblPr>
-        <w:tblStyle w:val="MediumShading1-Accent1"/>
+        <w:tblStyle w:val="MittlereSchattierung1-Akzent1"/>
         <w:tblW w:w="0" w:type="auto"/>
         <w:tblLook w:val="04A0" w:firstRow="1" w:lastRow="0" w:firstColumn="1" w:lastColumn="0" w:noHBand="0" w:noVBand="1"/>
       </w:tblPr>
@@ -720,7 +990,23 @@
           </w:tcPr>
           <w:p>
             <w:r>
-              <w:t>-direXclude &lt;exdir&gt;</w:t>
+              <w:t>-</w:t>
+            </w:r>
+            <w:proofErr w:type="spellStart"/>
+            <w:r>
+              <w:t>direXclude</w:t>
+            </w:r>
+            <w:proofErr w:type="spellEnd"/>
+            <w:r>
+              <w:t xml:space="preserve"> &lt;</w:t>
+            </w:r>
+            <w:proofErr w:type="spellStart"/>
+            <w:r>
+              <w:t>exdir</w:t>
+            </w:r>
+            <w:proofErr w:type="spellEnd"/>
+            <w:r>
+              <w:t>&gt;</w:t>
             </w:r>
           </w:p>
         </w:tc>
@@ -732,32 +1018,46 @@
             <w:pPr>
               <w:cnfStyle w:val="000000100000" w:firstRow="0" w:lastRow="0" w:firstColumn="0" w:lastColumn="0" w:oddVBand="0" w:evenVBand="0" w:oddHBand="1" w:evenHBand="0" w:firstRowFirstColumn="0" w:firstRowLastColumn="0" w:lastRowFirstColumn="0" w:lastRowLastColumn="0"/>
               <w:rPr>
-                <w:rStyle w:val="IntenseEmphasis"/>
+                <w:rStyle w:val="IntensiveHervorhebung"/>
               </w:rPr>
             </w:pPr>
             <w:r>
               <w:rPr>
-                <w:rStyle w:val="IntenseEmphasis"/>
+                <w:rStyle w:val="IntensiveHervorhebung"/>
               </w:rPr>
               <w:t xml:space="preserve">This switch </w:t>
             </w:r>
             <w:r>
               <w:rPr>
-                <w:rStyle w:val="IntenseEmphasis"/>
+                <w:rStyle w:val="IntensiveHervorhebung"/>
               </w:rPr>
               <w:t>may</w:t>
             </w:r>
             <w:r>
               <w:rPr>
-                <w:rStyle w:val="IntenseEmphasis"/>
+                <w:rStyle w:val="IntensiveHervorhebung"/>
               </w:rPr>
               <w:t xml:space="preserve"> be deprecated in future versions of Paraffin.</w:t>
             </w:r>
             <w:r>
               <w:rPr>
-                <w:rStyle w:val="IntenseEmphasis"/>
+                <w:rStyle w:val="IntensiveHervorhebung"/>
               </w:rPr>
-              <w:t xml:space="preserve"> Please use the –regExExclude switch going forward.</w:t>
+              <w:t xml:space="preserve"> Please use the –</w:t>
+            </w:r>
+            <w:proofErr w:type="spellStart"/>
+            <w:r>
+              <w:rPr>
+                <w:rStyle w:val="IntensiveHervorhebung"/>
+              </w:rPr>
+              <w:t>regExExclude</w:t>
+            </w:r>
+            <w:proofErr w:type="spellEnd"/>
+            <w:r>
+              <w:rPr>
+                <w:rStyle w:val="IntensiveHervorhebung"/>
+              </w:rPr>
+              <w:t xml:space="preserve"> switch going forward.</w:t>
             </w:r>
           </w:p>
           <w:p>
@@ -765,7 +1065,15 @@
               <w:cnfStyle w:val="000000100000" w:firstRow="0" w:lastRow="0" w:firstColumn="0" w:lastColumn="0" w:oddVBand="0" w:evenVBand="0" w:oddHBand="1" w:evenHBand="0" w:firstRowFirstColumn="0" w:firstRowLastColumn="0" w:lastRowFirstColumn="0" w:lastRowLastColumn="0"/>
             </w:pPr>
             <w:r>
-              <w:t>This switch allows you to specify directory names you want Paraffin to skip and not process. There is no wildcard matching only string contains matching. You can have as many –direXclude switches as necessary.</w:t>
+              <w:t>This switch allows you to specify directory names you want Paraffin to skip and not process. There is no wildcard matching only string contains matching. You can have as many –</w:t>
+            </w:r>
+            <w:proofErr w:type="spellStart"/>
+            <w:r>
+              <w:t>direXclude</w:t>
+            </w:r>
+            <w:proofErr w:type="spellEnd"/>
+            <w:r>
+              <w:t xml:space="preserve"> switches as necessary.</w:t>
             </w:r>
           </w:p>
         </w:tc>
@@ -773,7 +1081,7 @@
     </w:tbl>
     <w:p>
       <w:pPr>
-        <w:pStyle w:val="Heading1"/>
+        <w:pStyle w:val="berschrift1"/>
       </w:pPr>
       <w:r>
         <w:t>Updating Fragments for Major Upgrades</w:t>
@@ -781,7 +1089,15 @@
     </w:p>
     <w:p>
       <w:r>
-        <w:t xml:space="preserve">As I mentioned earlier, major upgrades are really the way to go with Windows Installer. They alleviate you of worrying very much at all about what happens when you install a new version. Before the new bits are installed, Windows Installer uninstalls the old version so there are no problems with component rules, left over goo, or anything else associated with minor upgrades. If you don’t have major prerequisites, such as SQL Server, specific versions of .NET, or anything else complicated, you don’t even need a boot strapper, like the long dreamed about Burn, everything </w:t>
+        <w:t xml:space="preserve">As I mentioned earlier, major upgrades are really the way to go with Windows Installer. They alleviate you of worrying very much at all about what happens when you install a new version. Before the new bits are installed, Windows Installer uninstalls the old version so there are no problems with component rules, left over goo, or anything else associated with minor upgrades. If you don’t have major prerequisites, such as SQL Server, specific versions of .NET, or anything else complicated, you don’t even need a boot </w:t>
+      </w:r>
+      <w:proofErr w:type="spellStart"/>
+      <w:r>
+        <w:t>strapper</w:t>
+      </w:r>
+      <w:proofErr w:type="spellEnd"/>
+      <w:r>
+        <w:t xml:space="preserve">, like the long dreamed about Burn, everything </w:t>
       </w:r>
       <w:r>
         <w:t>can be done with just the</w:t>
@@ -811,7 +1127,7 @@
     </w:p>
     <w:p>
       <w:pPr>
-        <w:pStyle w:val="Heading2"/>
+        <w:pStyle w:val="berschrift2"/>
       </w:pPr>
       <w:r>
         <w:t>Required Parameters for Major Upgrade Processing</w:t>
@@ -819,7 +1135,7 @@
     </w:p>
     <w:tbl>
       <w:tblPr>
-        <w:tblStyle w:val="MediumShading1-Accent1"/>
+        <w:tblStyle w:val="MittlereSchattierung1-Akzent1"/>
         <w:tblW w:w="0" w:type="auto"/>
         <w:tblLook w:val="04A0" w:firstRow="1" w:lastRow="0" w:firstColumn="1" w:lastColumn="0" w:noHBand="0" w:noVBand="1"/>
       </w:tblPr>
@@ -909,7 +1225,15 @@
               <w:cnfStyle w:val="000000010000" w:firstRow="0" w:lastRow="0" w:firstColumn="0" w:lastColumn="0" w:oddVBand="0" w:evenVBand="0" w:oddHBand="0" w:evenHBand="1" w:firstRowFirstColumn="0" w:firstRowLastColumn="0" w:lastRowFirstColumn="0" w:lastRowLastColumn="0"/>
             </w:pPr>
             <w:r>
-              <w:t>The original .WXS file to process again.</w:t>
+              <w:t xml:space="preserve">The original .WXS </w:t>
+            </w:r>
+            <w:proofErr w:type="gramStart"/>
+            <w:r>
+              <w:t>file</w:t>
+            </w:r>
+            <w:proofErr w:type="gramEnd"/>
+            <w:r>
+              <w:t xml:space="preserve"> to process again.</w:t>
             </w:r>
           </w:p>
         </w:tc>
@@ -917,7 +1241,7 @@
     </w:tbl>
     <w:p>
       <w:pPr>
-        <w:pStyle w:val="Heading2"/>
+        <w:pStyle w:val="berschrift2"/>
       </w:pPr>
       <w:r>
         <w:t>Optional Parameters for Major Upgrade Processing</w:t>
@@ -925,7 +1249,7 @@
     </w:p>
     <w:tbl>
       <w:tblPr>
-        <w:tblStyle w:val="MediumShading1-Accent1"/>
+        <w:tblStyle w:val="MittlereSchattierung1-Akzent1"/>
         <w:tblW w:w="0" w:type="auto"/>
         <w:tblLook w:val="04A0" w:firstRow="1" w:lastRow="0" w:firstColumn="1" w:lastColumn="0" w:noHBand="0" w:noVBand="1"/>
       </w:tblPr>
@@ -973,7 +1297,23 @@
           </w:tcPr>
           <w:p>
             <w:r>
-              <w:t>-ext &lt;ext&gt;</w:t>
+              <w:t>-</w:t>
+            </w:r>
+            <w:proofErr w:type="spellStart"/>
+            <w:r>
+              <w:t>ext</w:t>
+            </w:r>
+            <w:proofErr w:type="spellEnd"/>
+            <w:r>
+              <w:t xml:space="preserve"> &lt;</w:t>
+            </w:r>
+            <w:proofErr w:type="spellStart"/>
+            <w:r>
+              <w:t>ext</w:t>
+            </w:r>
+            <w:proofErr w:type="spellEnd"/>
+            <w:r>
+              <w:t>&gt;</w:t>
             </w:r>
           </w:p>
         </w:tc>
@@ -986,7 +1326,27 @@
               <w:cnfStyle w:val="000000100000" w:firstRow="0" w:lastRow="0" w:firstColumn="0" w:lastColumn="0" w:oddVBand="0" w:evenVBand="0" w:oddHBand="1" w:evenHBand="0" w:firstRowFirstColumn="0" w:firstRowLastColumn="0" w:lastRowFirstColumn="0" w:lastRowLastColumn="0"/>
             </w:pPr>
             <w:r>
-              <w:t>Additional file extensions to not include in the Paraffin output that will be added to the ones specified when creating the file. You can specify as many –ext flags as you like. The &lt;ext&gt; specified does not need to include the leading period.</w:t>
+              <w:t xml:space="preserve">Additional file extensions to not include in the Paraffin output that will be added to the ones specified when creating the file. You can specify as </w:t>
+            </w:r>
+            <w:r>
+              <w:lastRenderedPageBreak/>
+              <w:t>many –</w:t>
+            </w:r>
+            <w:proofErr w:type="spellStart"/>
+            <w:r>
+              <w:t>ext</w:t>
+            </w:r>
+            <w:proofErr w:type="spellEnd"/>
+            <w:r>
+              <w:t xml:space="preserve"> flags as you like. The &lt;</w:t>
+            </w:r>
+            <w:proofErr w:type="spellStart"/>
+            <w:r>
+              <w:t>ext</w:t>
+            </w:r>
+            <w:proofErr w:type="spellEnd"/>
+            <w:r>
+              <w:t>&gt; specified does not need to include the leading period.</w:t>
             </w:r>
           </w:p>
         </w:tc>
@@ -1003,7 +1363,15 @@
           <w:p>
             <w:r>
               <w:lastRenderedPageBreak/>
-              <w:t>-regExExclude “regex”</w:t>
+              <w:t>-</w:t>
+            </w:r>
+            <w:proofErr w:type="spellStart"/>
+            <w:r>
+              <w:t>regExExclude</w:t>
+            </w:r>
+            <w:proofErr w:type="spellEnd"/>
+            <w:r>
+              <w:t xml:space="preserve"> “regex”</w:t>
             </w:r>
           </w:p>
         </w:tc>
@@ -1016,7 +1384,23 @@
               <w:cnfStyle w:val="000000010000" w:firstRow="0" w:lastRow="0" w:firstColumn="0" w:lastColumn="0" w:oddVBand="0" w:evenVBand="0" w:oddHBand="0" w:evenHBand="1" w:firstRowFirstColumn="0" w:firstRowLastColumn="0" w:lastRowFirstColumn="0" w:lastRowLastColumn="0"/>
             </w:pPr>
             <w:r>
-              <w:t>Additional regular expression exclusions to both files and directories on top of the ones specified when the file was created. See the previous discussion of –regExExclude for more information. Specify as many –regExExclude options as necessary.</w:t>
+              <w:t>Additional regular expression exclusions to both files and directories on top of the ones specified when the file was created. See the previous discussion of –</w:t>
+            </w:r>
+            <w:proofErr w:type="spellStart"/>
+            <w:r>
+              <w:t>regExExclude</w:t>
+            </w:r>
+            <w:proofErr w:type="spellEnd"/>
+            <w:r>
+              <w:t xml:space="preserve"> for more information. Specify as many –</w:t>
+            </w:r>
+            <w:proofErr w:type="spellStart"/>
+            <w:r>
+              <w:t>regExExclude</w:t>
+            </w:r>
+            <w:proofErr w:type="spellEnd"/>
+            <w:r>
+              <w:t xml:space="preserve"> options as necessary.</w:t>
             </w:r>
           </w:p>
         </w:tc>
@@ -1032,8 +1416,13 @@
           </w:tcPr>
           <w:p>
             <w:r>
-              <w:t>-ReportIfDifferent</w:t>
-            </w:r>
+              <w:t>-</w:t>
+            </w:r>
+            <w:proofErr w:type="spellStart"/>
+            <w:r>
+              <w:t>ReportIfDifferent</w:t>
+            </w:r>
+            <w:proofErr w:type="spellEnd"/>
           </w:p>
         </w:tc>
         <w:tc>
@@ -1088,7 +1477,7 @@
     </w:tbl>
     <w:p>
       <w:pPr>
-        <w:pStyle w:val="Heading1"/>
+        <w:pStyle w:val="berschrift1"/>
       </w:pPr>
       <w:r>
         <w:t>Updating Fragments for Minor Upgrades</w:t>
@@ -1110,9 +1499,19 @@
       <w:r>
         <w:t xml:space="preserve"> minor upgrade. According to the Window Installer rules, that’s requires you go directly to a major upgrade. Many people have asked me to implement the scheme described by </w:t>
       </w:r>
-      <w:r>
-        <w:t>Vagmi Mudumbai</w:t>
-      </w:r>
+      <w:proofErr w:type="spellStart"/>
+      <w:r>
+        <w:t>Vagmi</w:t>
+      </w:r>
+      <w:proofErr w:type="spellEnd"/>
+      <w:r>
+        <w:t xml:space="preserve"> </w:t>
+      </w:r>
+      <w:proofErr w:type="spellStart"/>
+      <w:r>
+        <w:t>Mudumbai</w:t>
+      </w:r>
+      <w:proofErr w:type="spellEnd"/>
       <w:r>
         <w:t xml:space="preserve"> in his blog: </w:t>
       </w:r>
@@ -1150,7 +1549,7 @@
     </w:p>
     <w:p>
       <w:pPr>
-        <w:pStyle w:val="HTMLPreformatted"/>
+        <w:pStyle w:val="HTMLVorformatiert"/>
         <w:rPr>
           <w:rFonts w:ascii="Consolas" w:hAnsi="Consolas" w:cs="Consolas"/>
         </w:rPr>
@@ -1224,6 +1623,7 @@
         <w:br/>
         <w:t xml:space="preserve">           </w:t>
       </w:r>
+      <w:proofErr w:type="spellStart"/>
       <w:r>
         <w:rPr>
           <w:rFonts w:ascii="Consolas" w:hAnsi="Consolas" w:cs="Consolas"/>
@@ -1231,6 +1631,7 @@
         </w:rPr>
         <w:t>Guid</w:t>
       </w:r>
+      <w:proofErr w:type="spellEnd"/>
       <w:r>
         <w:rPr>
           <w:rFonts w:ascii="Consolas" w:hAnsi="Consolas" w:cs="Consolas"/>
@@ -1441,6 +1842,7 @@
         <w:br/>
         <w:t xml:space="preserve">           </w:t>
       </w:r>
+      <w:proofErr w:type="spellStart"/>
       <w:r>
         <w:rPr>
           <w:rFonts w:ascii="Consolas" w:hAnsi="Consolas" w:cs="Consolas"/>
@@ -1448,6 +1850,7 @@
         </w:rPr>
         <w:t>KeyPath</w:t>
       </w:r>
+      <w:proofErr w:type="spellEnd"/>
       <w:r>
         <w:rPr>
           <w:rFonts w:ascii="Consolas" w:hAnsi="Consolas" w:cs="Consolas"/>
@@ -1664,7 +2067,7 @@
       </w:r>
       <w:r>
         <w:rPr>
-          <w:rStyle w:val="IntenseEmphasis"/>
+          <w:rStyle w:val="IntensiveHervorhebung"/>
         </w:rPr>
         <w:t>files</w:t>
       </w:r>
@@ -1677,7 +2080,7 @@
     </w:p>
     <w:p>
       <w:pPr>
-        <w:pStyle w:val="Heading2"/>
+        <w:pStyle w:val="berschrift2"/>
       </w:pPr>
       <w:r>
         <w:t xml:space="preserve">Required Parameters for </w:t>
@@ -1691,7 +2094,7 @@
     </w:p>
     <w:tbl>
       <w:tblPr>
-        <w:tblStyle w:val="MediumShading1-Accent1"/>
+        <w:tblStyle w:val="MittlereSchattierung1-Akzent1"/>
         <w:tblW w:w="0" w:type="auto"/>
         <w:tblLook w:val="04A0" w:firstRow="1" w:lastRow="0" w:firstColumn="1" w:lastColumn="0" w:noHBand="0" w:noVBand="1"/>
       </w:tblPr>
@@ -1741,12 +2144,14 @@
             <w:r>
               <w:t>-</w:t>
             </w:r>
+            <w:proofErr w:type="spellStart"/>
             <w:r>
               <w:t>PatchU</w:t>
             </w:r>
             <w:r>
               <w:t>pdate</w:t>
             </w:r>
+            <w:proofErr w:type="spellEnd"/>
           </w:p>
         </w:tc>
         <w:tc>
@@ -1787,7 +2192,15 @@
               <w:cnfStyle w:val="000000010000" w:firstRow="0" w:lastRow="0" w:firstColumn="0" w:lastColumn="0" w:oddVBand="0" w:evenVBand="0" w:oddHBand="0" w:evenHBand="1" w:firstRowFirstColumn="0" w:firstRowLastColumn="0" w:lastRowFirstColumn="0" w:lastRowLastColumn="0"/>
             </w:pPr>
             <w:r>
-              <w:t>The original .WXS file to process again.</w:t>
+              <w:t xml:space="preserve">The original .WXS </w:t>
+            </w:r>
+            <w:proofErr w:type="gramStart"/>
+            <w:r>
+              <w:t>file</w:t>
+            </w:r>
+            <w:proofErr w:type="gramEnd"/>
+            <w:r>
+              <w:t xml:space="preserve"> to process again.</w:t>
             </w:r>
           </w:p>
         </w:tc>
@@ -1796,7 +2209,7 @@
     <w:p/>
     <w:p>
       <w:pPr>
-        <w:pStyle w:val="Heading2"/>
+        <w:pStyle w:val="berschrift2"/>
       </w:pPr>
       <w:r>
         <w:t xml:space="preserve">Optional Parameters for </w:t>
@@ -1810,7 +2223,7 @@
     </w:p>
     <w:tbl>
       <w:tblPr>
-        <w:tblStyle w:val="MediumShading1-Accent1"/>
+        <w:tblStyle w:val="MittlereSchattierung1-Akzent1"/>
         <w:tblW w:w="0" w:type="auto"/>
         <w:tblLook w:val="04A0" w:firstRow="1" w:lastRow="0" w:firstColumn="1" w:lastColumn="0" w:noHBand="0" w:noVBand="1"/>
       </w:tblPr>
@@ -1858,7 +2271,23 @@
           </w:tcPr>
           <w:p>
             <w:r>
-              <w:t>-ext &lt;ext&gt;</w:t>
+              <w:t>-</w:t>
+            </w:r>
+            <w:proofErr w:type="spellStart"/>
+            <w:r>
+              <w:t>ext</w:t>
+            </w:r>
+            <w:proofErr w:type="spellEnd"/>
+            <w:r>
+              <w:t xml:space="preserve"> &lt;</w:t>
+            </w:r>
+            <w:proofErr w:type="spellStart"/>
+            <w:r>
+              <w:t>ext</w:t>
+            </w:r>
+            <w:proofErr w:type="spellEnd"/>
+            <w:r>
+              <w:t>&gt;</w:t>
             </w:r>
           </w:p>
         </w:tc>
@@ -1871,7 +2300,23 @@
               <w:cnfStyle w:val="000000100000" w:firstRow="0" w:lastRow="0" w:firstColumn="0" w:lastColumn="0" w:oddVBand="0" w:evenVBand="0" w:oddHBand="1" w:evenHBand="0" w:firstRowFirstColumn="0" w:firstRowLastColumn="0" w:lastRowFirstColumn="0" w:lastRowLastColumn="0"/>
             </w:pPr>
             <w:r>
-              <w:t>Additional file extensions to not include in the Paraffin output that will be added to the ones specified when creating the file. You can specify as many –ext flags as you like. The &lt;ext&gt; specified does not need to include the leading period.</w:t>
+              <w:t>Additional file extensions to not include in the Paraffin output that will be added to the ones specified when creating the file. You can specify as many –</w:t>
+            </w:r>
+            <w:proofErr w:type="spellStart"/>
+            <w:r>
+              <w:t>ext</w:t>
+            </w:r>
+            <w:proofErr w:type="spellEnd"/>
+            <w:r>
+              <w:t xml:space="preserve"> flags as you like. The &lt;</w:t>
+            </w:r>
+            <w:proofErr w:type="spellStart"/>
+            <w:r>
+              <w:t>ext</w:t>
+            </w:r>
+            <w:proofErr w:type="spellEnd"/>
+            <w:r>
+              <w:t>&gt; specified does not need to include the leading period.</w:t>
             </w:r>
           </w:p>
         </w:tc>
@@ -1887,7 +2332,15 @@
           </w:tcPr>
           <w:p>
             <w:r>
-              <w:t>-regExExclude “regex”</w:t>
+              <w:t>-</w:t>
+            </w:r>
+            <w:proofErr w:type="spellStart"/>
+            <w:r>
+              <w:t>regExExclude</w:t>
+            </w:r>
+            <w:proofErr w:type="spellEnd"/>
+            <w:r>
+              <w:t xml:space="preserve"> “regex”</w:t>
             </w:r>
           </w:p>
         </w:tc>
@@ -1900,7 +2353,23 @@
               <w:cnfStyle w:val="000000010000" w:firstRow="0" w:lastRow="0" w:firstColumn="0" w:lastColumn="0" w:oddVBand="0" w:evenVBand="0" w:oddHBand="0" w:evenHBand="1" w:firstRowFirstColumn="0" w:firstRowLastColumn="0" w:lastRowFirstColumn="0" w:lastRowLastColumn="0"/>
             </w:pPr>
             <w:r>
-              <w:t>Additional regular expression exclusions to both files and directories on top of the ones specified when the file was created. See the previous discussion of –regExExclude for more information. Specify as many –regExExclude options as necessary.</w:t>
+              <w:t>Additional regular expression exclusions to both files and directories on top of the ones specified when the file was created. See the previous discussion of –</w:t>
+            </w:r>
+            <w:proofErr w:type="spellStart"/>
+            <w:r>
+              <w:t>regExExclude</w:t>
+            </w:r>
+            <w:proofErr w:type="spellEnd"/>
+            <w:r>
+              <w:t xml:space="preserve"> for more information. Specify as many –</w:t>
+            </w:r>
+            <w:proofErr w:type="spellStart"/>
+            <w:r>
+              <w:t>regExExclude</w:t>
+            </w:r>
+            <w:proofErr w:type="spellEnd"/>
+            <w:r>
+              <w:t xml:space="preserve"> options as necessary.</w:t>
             </w:r>
           </w:p>
         </w:tc>
@@ -1916,8 +2385,13 @@
           </w:tcPr>
           <w:p>
             <w:r>
-              <w:t>-PatchCreateFiles</w:t>
-            </w:r>
+              <w:t>-</w:t>
+            </w:r>
+            <w:proofErr w:type="spellStart"/>
+            <w:r>
+              <w:t>PatchCreateFiles</w:t>
+            </w:r>
+            <w:proofErr w:type="spellEnd"/>
           </w:p>
         </w:tc>
         <w:tc>
@@ -1935,7 +2409,15 @@
               <w:t>If you</w:t>
             </w:r>
             <w:r>
-              <w:t xml:space="preserve"> rerun Paraffin again with the –PatchUpdate switch as it checks the .WXS file for the transitive attribute on the component so it doesn’t </w:t>
+              <w:t xml:space="preserve"> rerun Paraffin again with the –</w:t>
+            </w:r>
+            <w:proofErr w:type="spellStart"/>
+            <w:r>
+              <w:t>PatchUpdate</w:t>
+            </w:r>
+            <w:proofErr w:type="spellEnd"/>
+            <w:r>
+              <w:t xml:space="preserve"> switch as it checks the .WXS file for the transitive attribute on the component so it doesn’t </w:t>
             </w:r>
             <w:r>
               <w:t>see the zero byte file as a new file</w:t>
@@ -1957,8 +2439,13 @@
           </w:tcPr>
           <w:p>
             <w:r>
-              <w:t>-ReportIfDifferent</w:t>
-            </w:r>
+              <w:t>-</w:t>
+            </w:r>
+            <w:proofErr w:type="spellStart"/>
+            <w:r>
+              <w:t>ReportIfDifferent</w:t>
+            </w:r>
+            <w:proofErr w:type="spellEnd"/>
           </w:p>
         </w:tc>
         <w:tc>
@@ -2007,7 +2494,7 @@
     </w:tbl>
     <w:p>
       <w:pPr>
-        <w:pStyle w:val="Heading1"/>
+        <w:pStyle w:val="berschrift1"/>
       </w:pPr>
       <w:r>
         <w:t>Creating the Removed Zero Byte Files</w:t>
@@ -2032,7 +2519,7 @@
     </w:p>
     <w:p>
       <w:pPr>
-        <w:pStyle w:val="Heading2"/>
+        <w:pStyle w:val="berschrift2"/>
       </w:pPr>
       <w:r>
         <w:t>Required Parameters for Zero Byte File Creation</w:t>
@@ -2040,7 +2527,7 @@
     </w:p>
     <w:tbl>
       <w:tblPr>
-        <w:tblStyle w:val="MediumShading1-Accent1"/>
+        <w:tblStyle w:val="MittlereSchattierung1-Akzent1"/>
         <w:tblW w:w="0" w:type="auto"/>
         <w:tblLook w:val="04A0" w:firstRow="1" w:lastRow="0" w:firstColumn="1" w:lastColumn="0" w:noHBand="0" w:noVBand="1"/>
       </w:tblPr>
@@ -2088,8 +2575,13 @@
           </w:tcPr>
           <w:p>
             <w:r>
-              <w:t>-PatchCreateFiles</w:t>
-            </w:r>
+              <w:t>-</w:t>
+            </w:r>
+            <w:proofErr w:type="spellStart"/>
+            <w:r>
+              <w:t>PatchCreateFiles</w:t>
+            </w:r>
+            <w:proofErr w:type="spellEnd"/>
           </w:p>
         </w:tc>
         <w:tc>
@@ -2139,7 +2631,7 @@
     </w:tbl>
     <w:p>
       <w:pPr>
-        <w:pStyle w:val="Heading2"/>
+        <w:pStyle w:val="berschrift2"/>
       </w:pPr>
       <w:r>
         <w:t xml:space="preserve">Optional Parameters for </w:t>
@@ -2150,7 +2642,7 @@
     </w:p>
     <w:tbl>
       <w:tblPr>
-        <w:tblStyle w:val="MediumShading1-Accent1"/>
+        <w:tblStyle w:val="MittlereSchattierung1-Akzent1"/>
         <w:tblW w:w="0" w:type="auto"/>
         <w:tblLook w:val="04A0" w:firstRow="1" w:lastRow="0" w:firstColumn="1" w:lastColumn="0" w:noHBand="0" w:noVBand="1"/>
       </w:tblPr>
@@ -2221,7 +2713,7 @@
     <w:p/>
     <w:p>
       <w:pPr>
-        <w:pStyle w:val="Heading1"/>
+        <w:pStyle w:val="berschrift1"/>
       </w:pPr>
       <w:r>
         <w:t>Paraffin Exit Codes</w:t>
@@ -2229,7 +2721,7 @@
     </w:p>
     <w:tbl>
       <w:tblPr>
-        <w:tblStyle w:val="MediumShading1-Accent1"/>
+        <w:tblStyle w:val="MittlereSchattierung1-Akzent1"/>
         <w:tblW w:w="0" w:type="auto"/>
         <w:tblLook w:val="04A0" w:firstRow="1" w:lastRow="0" w:firstColumn="1" w:lastColumn="0" w:noHBand="0" w:noVBand="1"/>
       </w:tblPr>
@@ -2298,7 +2790,15 @@
               <w:cnfStyle w:val="000000100000" w:firstRow="0" w:lastRow="0" w:firstColumn="0" w:lastColumn="0" w:oddVBand="0" w:evenVBand="0" w:oddHBand="1" w:evenHBand="0" w:firstRowFirstColumn="0" w:firstRowLastColumn="0" w:lastRowFirstColumn="0" w:lastRowLastColumn="0"/>
             </w:pPr>
             <w:r>
-              <w:t>If –ReportIfDifferent was specified when doing either kind of update, zero also means there is no difference between the .WXS file and the .PARAFFIN file.</w:t>
+              <w:t>If –</w:t>
+            </w:r>
+            <w:proofErr w:type="spellStart"/>
+            <w:r>
+              <w:t>ReportIfDifferent</w:t>
+            </w:r>
+            <w:proofErr w:type="spellEnd"/>
+            <w:r>
+              <w:t xml:space="preserve"> was specified when doing either kind of update, zero also means there is no difference between the .WXS file and the .PARAFFIN file.</w:t>
             </w:r>
           </w:p>
         </w:tc>
@@ -2414,7 +2914,15 @@
               <w:cnfStyle w:val="000000100000" w:firstRow="0" w:lastRow="0" w:firstColumn="0" w:lastColumn="0" w:oddVBand="0" w:evenVBand="0" w:oddHBand="1" w:evenHBand="0" w:firstRowFirstColumn="0" w:firstRowLastColumn="0" w:lastRowFirstColumn="0" w:lastRowLastColumn="0"/>
             </w:pPr>
             <w:r>
-              <w:t>If –ReportIfDifferent was specified, an exit code of 4</w:t>
+              <w:t>If –</w:t>
+            </w:r>
+            <w:proofErr w:type="spellStart"/>
+            <w:r>
+              <w:t>ReportIfDifferent</w:t>
+            </w:r>
+            <w:proofErr w:type="spellEnd"/>
+            <w:r>
+              <w:t xml:space="preserve"> was specified, an exit code of 4</w:t>
             </w:r>
             <w:r>
               <w:t xml:space="preserve"> indicates the input .WXS file and the output .PARAFFIN file are different.</w:t>
@@ -2425,11 +2933,12 @@
     </w:tbl>
     <w:p>
       <w:pPr>
-        <w:pStyle w:val="Heading1"/>
+        <w:pStyle w:val="berschrift1"/>
       </w:pPr>
       <w:r>
         <w:t>Paraffin .</w:t>
       </w:r>
+      <w:proofErr w:type="spellStart"/>
       <w:r>
         <w:t>Parrafin</w:t>
       </w:r>
@@ -2439,29 +2948,72 @@
       <w:r>
         <w:t>old</w:t>
       </w:r>
+      <w:proofErr w:type="spellEnd"/>
       <w:r>
         <w:t xml:space="preserve"> files</w:t>
       </w:r>
     </w:p>
     <w:p>
       <w:r>
-        <w:t>In order to support more customization of the Paraffin output, Paraffin supports the concept of injectable data through files that have the .ParrafinMold extension. For example, since Paraffin does not handle COM and .NET assembly registration, which HEAT does, you may want to put the COM information into a .</w:t>
-      </w:r>
+        <w:t>In order to support more customization of the Paraffin output, Paraffin supports the concept of injectable data through files that have the .</w:t>
+      </w:r>
+      <w:proofErr w:type="spellStart"/>
+      <w:r>
+        <w:t>ParrafinMold</w:t>
+      </w:r>
+      <w:proofErr w:type="spellEnd"/>
+      <w:r>
+        <w:t xml:space="preserve"> extension. For example, since Paraffin does not handle COM and .NET assembly registration, which HEAT does, you may want to put the COM information into a .</w:t>
+      </w:r>
+      <w:proofErr w:type="spellStart"/>
       <w:r>
         <w:t>ParaffinMold</w:t>
       </w:r>
+      <w:proofErr w:type="spellEnd"/>
       <w:r>
         <w:t xml:space="preserve"> file so it can be injected automatically.</w:t>
       </w:r>
     </w:p>
     <w:p>
       <w:r>
-        <w:t>As Paraffin is processing a directory and finds any files matching *.ParaffinMold, it will inject the contents of each .ParaffinMold file into the output file under the current element (normally Directory, or DirectoryRef if -norootdirectory is used).</w:t>
+        <w:t>As Paraffin is processing a directory and finds any files matching *.</w:t>
+      </w:r>
+      <w:proofErr w:type="spellStart"/>
+      <w:r>
+        <w:t>ParaffinMold</w:t>
+      </w:r>
+      <w:proofErr w:type="spellEnd"/>
+      <w:r>
+        <w:t>, it will inject the contents of each .</w:t>
+      </w:r>
+      <w:proofErr w:type="spellStart"/>
+      <w:r>
+        <w:t>ParaffinMold</w:t>
+      </w:r>
+      <w:proofErr w:type="spellEnd"/>
+      <w:r>
+        <w:t xml:space="preserve"> file into the output file under the current element (normally Directory, or </w:t>
+      </w:r>
+      <w:proofErr w:type="spellStart"/>
+      <w:r>
+        <w:t>DirectoryRef</w:t>
+      </w:r>
+      <w:proofErr w:type="spellEnd"/>
+      <w:r>
+        <w:t xml:space="preserve"> if -</w:t>
+      </w:r>
+      <w:proofErr w:type="spellStart"/>
+      <w:r>
+        <w:t>norootdirectory</w:t>
+      </w:r>
+      <w:proofErr w:type="spellEnd"/>
+      <w:r>
+        <w:t xml:space="preserve"> is used).</w:t>
       </w:r>
     </w:p>
     <w:p>
       <w:pPr>
-        <w:pStyle w:val="HTMLPreformatted"/>
+        <w:pStyle w:val="HTMLVorformatiert"/>
         <w:rPr>
           <w:rFonts w:asciiTheme="minorHAnsi" w:eastAsiaTheme="minorHAnsi" w:hAnsiTheme="minorHAnsi" w:cstheme="minorBidi"/>
           <w:sz w:val="22"/>
@@ -2474,23 +3026,25 @@
           <w:sz w:val="22"/>
           <w:szCs w:val="22"/>
         </w:rPr>
-        <w:t>All .ParaffinMold files are WiX fragment fil</w:t>
-      </w:r>
+        <w:t>All .</w:t>
+      </w:r>
+      <w:proofErr w:type="spellStart"/>
       <w:r>
         <w:rPr>
           <w:rFonts w:asciiTheme="minorHAnsi" w:eastAsiaTheme="minorHAnsi" w:hAnsiTheme="minorHAnsi" w:cstheme="minorBidi"/>
           <w:sz w:val="22"/>
           <w:szCs w:val="22"/>
         </w:rPr>
-        <w:t xml:space="preserve">es and must have a DirectoryRef </w:t>
-      </w:r>
+        <w:t>ParaffinMold</w:t>
+      </w:r>
+      <w:proofErr w:type="spellEnd"/>
       <w:r>
         <w:rPr>
           <w:rFonts w:asciiTheme="minorHAnsi" w:eastAsiaTheme="minorHAnsi" w:hAnsiTheme="minorHAnsi" w:cstheme="minorBidi"/>
           <w:sz w:val="22"/>
           <w:szCs w:val="22"/>
         </w:rPr>
-        <w:t xml:space="preserve">element, but the Id value is ignored. Any </w:t>
+        <w:t xml:space="preserve"> files are WiX fragment fil</w:t>
       </w:r>
       <w:r>
         <w:rPr>
@@ -2498,23 +3052,25 @@
           <w:sz w:val="22"/>
           <w:szCs w:val="22"/>
         </w:rPr>
-        <w:t xml:space="preserve">elements under the DirectoryRef </w:t>
-      </w:r>
+        <w:t xml:space="preserve">es and must have a </w:t>
+      </w:r>
+      <w:proofErr w:type="spellStart"/>
       <w:r>
         <w:rPr>
           <w:rFonts w:asciiTheme="minorHAnsi" w:eastAsiaTheme="minorHAnsi" w:hAnsiTheme="minorHAnsi" w:cstheme="minorBidi"/>
           <w:sz w:val="22"/>
           <w:szCs w:val="22"/>
         </w:rPr>
-        <w:t>are placed directly in the output file. Th</w:t>
-      </w:r>
+        <w:t>DirectoryRef</w:t>
+      </w:r>
+      <w:proofErr w:type="spellEnd"/>
       <w:r>
         <w:rPr>
           <w:rFonts w:asciiTheme="minorHAnsi" w:eastAsiaTheme="minorHAnsi" w:hAnsiTheme="minorHAnsi" w:cstheme="minorBidi"/>
           <w:sz w:val="22"/>
           <w:szCs w:val="22"/>
         </w:rPr>
-        <w:t xml:space="preserve">ere is no checking done on the  </w:t>
+        <w:t xml:space="preserve"> </w:t>
       </w:r>
       <w:r>
         <w:rPr>
@@ -2522,7 +3078,7 @@
           <w:sz w:val="22"/>
           <w:szCs w:val="22"/>
         </w:rPr>
-        <w:t>validity of any of those child nodes. If you ma</w:t>
+        <w:t xml:space="preserve">element, but the Id value is ignored. Any </w:t>
       </w:r>
       <w:r>
         <w:rPr>
@@ -2530,23 +3086,25 @@
           <w:sz w:val="22"/>
           <w:szCs w:val="22"/>
         </w:rPr>
-        <w:t>nually add a new WiX namespace such</w:t>
-      </w:r>
+        <w:t xml:space="preserve">elements under the </w:t>
+      </w:r>
+      <w:proofErr w:type="spellStart"/>
       <w:r>
         <w:rPr>
           <w:rFonts w:asciiTheme="minorHAnsi" w:eastAsiaTheme="minorHAnsi" w:hAnsiTheme="minorHAnsi" w:cstheme="minorBidi"/>
           <w:sz w:val="22"/>
           <w:szCs w:val="22"/>
         </w:rPr>
-        <w:t xml:space="preserve"> as 'xmlns:util="http://schemas.microsoft.com/</w:t>
-      </w:r>
+        <w:t>DirectoryRef</w:t>
+      </w:r>
+      <w:proofErr w:type="spellEnd"/>
       <w:r>
         <w:rPr>
           <w:rFonts w:asciiTheme="minorHAnsi" w:eastAsiaTheme="minorHAnsi" w:hAnsiTheme="minorHAnsi" w:cstheme="minorBidi"/>
           <w:sz w:val="22"/>
           <w:szCs w:val="22"/>
         </w:rPr>
-        <w:t xml:space="preserve">wix/UtilExtension"' to the WiX  element for your </w:t>
+        <w:t xml:space="preserve"> </w:t>
       </w:r>
       <w:r>
         <w:rPr>
@@ -2554,7 +3112,7 @@
           <w:sz w:val="22"/>
           <w:szCs w:val="22"/>
         </w:rPr>
-        <w:t>.ParaffinMold files to compile co</w:t>
+        <w:t>are placed directly in the output file. Th</w:t>
       </w:r>
       <w:r>
         <w:rPr>
@@ -2562,15 +3120,16 @@
           <w:sz w:val="22"/>
           <w:szCs w:val="22"/>
         </w:rPr>
-        <w:t xml:space="preserve">rrectly, those namespaces will  </w:t>
-      </w:r>
+        <w:t xml:space="preserve">ere is no checking done on </w:t>
+      </w:r>
+      <w:proofErr w:type="gramStart"/>
       <w:r>
         <w:rPr>
           <w:rFonts w:asciiTheme="minorHAnsi" w:eastAsiaTheme="minorHAnsi" w:hAnsiTheme="minorHAnsi" w:cstheme="minorBidi"/>
           <w:sz w:val="22"/>
           <w:szCs w:val="22"/>
         </w:rPr>
-        <w:t>be copied over to the .PARAFFIN file. Y</w:t>
+        <w:t xml:space="preserve">the  </w:t>
       </w:r>
       <w:r>
         <w:rPr>
@@ -2578,20 +3137,177 @@
           <w:sz w:val="22"/>
           <w:szCs w:val="22"/>
         </w:rPr>
-        <w:t xml:space="preserve">ou should put those additional </w:t>
-      </w:r>
+        <w:t>validity</w:t>
+      </w:r>
+      <w:proofErr w:type="gramEnd"/>
       <w:r>
         <w:rPr>
           <w:rFonts w:asciiTheme="minorHAnsi" w:eastAsiaTheme="minorHAnsi" w:hAnsiTheme="minorHAnsi" w:cstheme="minorBidi"/>
           <w:sz w:val="22"/>
           <w:szCs w:val="22"/>
         </w:rPr>
-        <w:t>namespaces before the standard xmlns declarations to make differencing easier.</w:t>
+        <w:t xml:space="preserve"> of any of those child nodes. If you ma</w:t>
+      </w:r>
+      <w:r>
+        <w:rPr>
+          <w:rFonts w:asciiTheme="minorHAnsi" w:eastAsiaTheme="minorHAnsi" w:hAnsiTheme="minorHAnsi" w:cstheme="minorBidi"/>
+          <w:sz w:val="22"/>
+          <w:szCs w:val="22"/>
+        </w:rPr>
+        <w:t>nually add a new WiX namespace such</w:t>
+      </w:r>
+      <w:r>
+        <w:rPr>
+          <w:rFonts w:asciiTheme="minorHAnsi" w:eastAsiaTheme="minorHAnsi" w:hAnsiTheme="minorHAnsi" w:cstheme="minorBidi"/>
+          <w:sz w:val="22"/>
+          <w:szCs w:val="22"/>
+        </w:rPr>
+        <w:t xml:space="preserve"> as '</w:t>
+      </w:r>
+      <w:proofErr w:type="spellStart"/>
+      <w:r>
+        <w:rPr>
+          <w:rFonts w:asciiTheme="minorHAnsi" w:eastAsiaTheme="minorHAnsi" w:hAnsiTheme="minorHAnsi" w:cstheme="minorBidi"/>
+          <w:sz w:val="22"/>
+          <w:szCs w:val="22"/>
+        </w:rPr>
+        <w:t>xmlns</w:t>
+      </w:r>
+      <w:proofErr w:type="gramStart"/>
+      <w:r>
+        <w:rPr>
+          <w:rFonts w:asciiTheme="minorHAnsi" w:eastAsiaTheme="minorHAnsi" w:hAnsiTheme="minorHAnsi" w:cstheme="minorBidi"/>
+          <w:sz w:val="22"/>
+          <w:szCs w:val="22"/>
+        </w:rPr>
+        <w:t>:util</w:t>
+      </w:r>
+      <w:proofErr w:type="spellEnd"/>
+      <w:proofErr w:type="gramEnd"/>
+      <w:r>
+        <w:rPr>
+          <w:rFonts w:asciiTheme="minorHAnsi" w:eastAsiaTheme="minorHAnsi" w:hAnsiTheme="minorHAnsi" w:cstheme="minorBidi"/>
+          <w:sz w:val="22"/>
+          <w:szCs w:val="22"/>
+        </w:rPr>
+        <w:t>="http://schemas.microsoft.com/</w:t>
+      </w:r>
+      <w:proofErr w:type="spellStart"/>
+      <w:r>
+        <w:rPr>
+          <w:rFonts w:asciiTheme="minorHAnsi" w:eastAsiaTheme="minorHAnsi" w:hAnsiTheme="minorHAnsi" w:cstheme="minorBidi"/>
+          <w:sz w:val="22"/>
+          <w:szCs w:val="22"/>
+        </w:rPr>
+        <w:t>wix</w:t>
+      </w:r>
+      <w:proofErr w:type="spellEnd"/>
+      <w:r>
+        <w:rPr>
+          <w:rFonts w:asciiTheme="minorHAnsi" w:eastAsiaTheme="minorHAnsi" w:hAnsiTheme="minorHAnsi" w:cstheme="minorBidi"/>
+          <w:sz w:val="22"/>
+          <w:szCs w:val="22"/>
+        </w:rPr>
+        <w:t>/</w:t>
+      </w:r>
+      <w:proofErr w:type="spellStart"/>
+      <w:r>
+        <w:rPr>
+          <w:rFonts w:asciiTheme="minorHAnsi" w:eastAsiaTheme="minorHAnsi" w:hAnsiTheme="minorHAnsi" w:cstheme="minorBidi"/>
+          <w:sz w:val="22"/>
+          <w:szCs w:val="22"/>
+        </w:rPr>
+        <w:t>UtilExtension</w:t>
+      </w:r>
+      <w:proofErr w:type="spellEnd"/>
+      <w:r>
+        <w:rPr>
+          <w:rFonts w:asciiTheme="minorHAnsi" w:eastAsiaTheme="minorHAnsi" w:hAnsiTheme="minorHAnsi" w:cstheme="minorBidi"/>
+          <w:sz w:val="22"/>
+          <w:szCs w:val="22"/>
+        </w:rPr>
+        <w:t xml:space="preserve">"' to the WiX  element for your </w:t>
+      </w:r>
+      <w:r>
+        <w:rPr>
+          <w:rFonts w:asciiTheme="minorHAnsi" w:eastAsiaTheme="minorHAnsi" w:hAnsiTheme="minorHAnsi" w:cstheme="minorBidi"/>
+          <w:sz w:val="22"/>
+          <w:szCs w:val="22"/>
+        </w:rPr>
+        <w:t>.</w:t>
+      </w:r>
+      <w:proofErr w:type="spellStart"/>
+      <w:r>
+        <w:rPr>
+          <w:rFonts w:asciiTheme="minorHAnsi" w:eastAsiaTheme="minorHAnsi" w:hAnsiTheme="minorHAnsi" w:cstheme="minorBidi"/>
+          <w:sz w:val="22"/>
+          <w:szCs w:val="22"/>
+        </w:rPr>
+        <w:t>ParaffinMold</w:t>
+      </w:r>
+      <w:proofErr w:type="spellEnd"/>
+      <w:r>
+        <w:rPr>
+          <w:rFonts w:asciiTheme="minorHAnsi" w:eastAsiaTheme="minorHAnsi" w:hAnsiTheme="minorHAnsi" w:cstheme="minorBidi"/>
+          <w:sz w:val="22"/>
+          <w:szCs w:val="22"/>
+        </w:rPr>
+        <w:t xml:space="preserve"> files to compile co</w:t>
+      </w:r>
+      <w:r>
+        <w:rPr>
+          <w:rFonts w:asciiTheme="minorHAnsi" w:eastAsiaTheme="minorHAnsi" w:hAnsiTheme="minorHAnsi" w:cstheme="minorBidi"/>
+          <w:sz w:val="22"/>
+          <w:szCs w:val="22"/>
+        </w:rPr>
+        <w:t xml:space="preserve">rrectly, those namespaces will  </w:t>
+      </w:r>
+      <w:r>
+        <w:rPr>
+          <w:rFonts w:asciiTheme="minorHAnsi" w:eastAsiaTheme="minorHAnsi" w:hAnsiTheme="minorHAnsi" w:cstheme="minorBidi"/>
+          <w:sz w:val="22"/>
+          <w:szCs w:val="22"/>
+        </w:rPr>
+        <w:t>be copied over to the .PARAFFIN file. Y</w:t>
+      </w:r>
+      <w:r>
+        <w:rPr>
+          <w:rFonts w:asciiTheme="minorHAnsi" w:eastAsiaTheme="minorHAnsi" w:hAnsiTheme="minorHAnsi" w:cstheme="minorBidi"/>
+          <w:sz w:val="22"/>
+          <w:szCs w:val="22"/>
+        </w:rPr>
+        <w:t xml:space="preserve">ou should put those additional </w:t>
+      </w:r>
+      <w:r>
+        <w:rPr>
+          <w:rFonts w:asciiTheme="minorHAnsi" w:eastAsiaTheme="minorHAnsi" w:hAnsiTheme="minorHAnsi" w:cstheme="minorBidi"/>
+          <w:sz w:val="22"/>
+          <w:szCs w:val="22"/>
+        </w:rPr>
+        <w:t xml:space="preserve">namespaces before the standard </w:t>
+      </w:r>
+      <w:proofErr w:type="spellStart"/>
+      <w:r>
+        <w:rPr>
+          <w:rFonts w:asciiTheme="minorHAnsi" w:eastAsiaTheme="minorHAnsi" w:hAnsiTheme="minorHAnsi" w:cstheme="minorBidi"/>
+          <w:sz w:val="22"/>
+          <w:szCs w:val="22"/>
+        </w:rPr>
+        <w:t>xmlns</w:t>
+      </w:r>
+      <w:proofErr w:type="spellEnd"/>
+      <w:r>
+        <w:rPr>
+          <w:rFonts w:asciiTheme="minorHAnsi" w:eastAsiaTheme="minorHAnsi" w:hAnsiTheme="minorHAnsi" w:cstheme="minorBidi"/>
+          <w:sz w:val="22"/>
+          <w:szCs w:val="22"/>
+        </w:rPr>
+        <w:t xml:space="preserve"> declarations to make differencing easier.</w:t>
       </w:r>
     </w:p>
     <w:p>
       <w:pPr>
-        <w:pStyle w:val="HTMLPreformatted"/>
+        <w:pStyle w:val="HTMLVorformatiert"/>
         <w:rPr>
           <w:rFonts w:asciiTheme="minorHAnsi" w:eastAsiaTheme="minorHAnsi" w:hAnsiTheme="minorHAnsi" w:cstheme="minorBidi"/>
           <w:sz w:val="22"/>
@@ -2601,7 +3317,7 @@
     </w:p>
     <w:p>
       <w:pPr>
-        <w:pStyle w:val="HTMLPreformatted"/>
+        <w:pStyle w:val="HTMLVorformatiert"/>
         <w:rPr>
           <w:rFonts w:asciiTheme="minorHAnsi" w:eastAsiaTheme="minorHAnsi" w:hAnsiTheme="minorHAnsi" w:cstheme="minorBidi"/>
           <w:sz w:val="22"/>
@@ -2614,12 +3330,30 @@
           <w:sz w:val="22"/>
           <w:szCs w:val="22"/>
         </w:rPr>
-        <w:t xml:space="preserve">Here is an example .ParaffinMold file to insert a Registry element. </w:t>
+        <w:t>Here is an example .</w:t>
+      </w:r>
+      <w:proofErr w:type="spellStart"/>
+      <w:r>
+        <w:rPr>
+          <w:rFonts w:asciiTheme="minorHAnsi" w:eastAsiaTheme="minorHAnsi" w:hAnsiTheme="minorHAnsi" w:cstheme="minorBidi"/>
+          <w:sz w:val="22"/>
+          <w:szCs w:val="22"/>
+        </w:rPr>
+        <w:t>ParaffinMold</w:t>
+      </w:r>
+      <w:proofErr w:type="spellEnd"/>
+      <w:r>
+        <w:rPr>
+          <w:rFonts w:asciiTheme="minorHAnsi" w:eastAsiaTheme="minorHAnsi" w:hAnsiTheme="minorHAnsi" w:cstheme="minorBidi"/>
+          <w:sz w:val="22"/>
+          <w:szCs w:val="22"/>
+        </w:rPr>
+        <w:t xml:space="preserve"> file to insert a Registry element. </w:t>
       </w:r>
     </w:p>
     <w:p>
       <w:pPr>
-        <w:pStyle w:val="HTMLPreformatted"/>
+        <w:pStyle w:val="HTMLVorformatiert"/>
         <w:rPr>
           <w:rFonts w:ascii="Consolas" w:hAnsi="Consolas" w:cs="Consolas"/>
         </w:rPr>
@@ -2738,6 +3472,7 @@
         </w:rPr>
         <w:t>&lt;</w:t>
       </w:r>
+      <w:proofErr w:type="spellStart"/>
       <w:r>
         <w:rPr>
           <w:rFonts w:ascii="Consolas" w:hAnsi="Consolas" w:cs="Consolas"/>
@@ -2745,6 +3480,7 @@
         </w:rPr>
         <w:t>Wix</w:t>
       </w:r>
+      <w:proofErr w:type="spellEnd"/>
       <w:r>
         <w:rPr>
           <w:rFonts w:ascii="Consolas" w:hAnsi="Consolas" w:cs="Consolas"/>
@@ -2752,6 +3488,7 @@
         </w:rPr>
         <w:t> </w:t>
       </w:r>
+      <w:proofErr w:type="spellStart"/>
       <w:r>
         <w:rPr>
           <w:rFonts w:ascii="Consolas" w:hAnsi="Consolas" w:cs="Consolas"/>
@@ -2759,6 +3496,7 @@
         </w:rPr>
         <w:t>xmlns</w:t>
       </w:r>
+      <w:proofErr w:type="spellEnd"/>
       <w:r>
         <w:rPr>
           <w:rFonts w:ascii="Consolas" w:hAnsi="Consolas" w:cs="Consolas"/>
@@ -2777,8 +3515,33 @@
           <w:rFonts w:ascii="Consolas" w:hAnsi="Consolas" w:cs="Consolas"/>
           <w:color w:val="0000FF"/>
         </w:rPr>
-        <w:t>http://schemas.microsoft.com/wix/2006/wi</w:t>
-      </w:r>
+        <w:t>http://schemas.microsoft.com/</w:t>
+      </w:r>
+      <w:proofErr w:type="spellStart"/>
+      <w:r>
+        <w:rPr>
+          <w:rFonts w:ascii="Consolas" w:hAnsi="Consolas" w:cs="Consolas"/>
+          <w:color w:val="0000FF"/>
+        </w:rPr>
+        <w:t>wix</w:t>
+      </w:r>
+      <w:proofErr w:type="spellEnd"/>
+      <w:r>
+        <w:rPr>
+          <w:rFonts w:ascii="Consolas" w:hAnsi="Consolas" w:cs="Consolas"/>
+          <w:color w:val="0000FF"/>
+        </w:rPr>
+        <w:t>/2006/</w:t>
+      </w:r>
+      <w:proofErr w:type="spellStart"/>
+      <w:r>
+        <w:rPr>
+          <w:rFonts w:ascii="Consolas" w:hAnsi="Consolas" w:cs="Consolas"/>
+          <w:color w:val="0000FF"/>
+        </w:rPr>
+        <w:t>wi</w:t>
+      </w:r>
+      <w:proofErr w:type="spellEnd"/>
       <w:r>
         <w:rPr>
           <w:rFonts w:ascii="Consolas" w:hAnsi="Consolas" w:cs="Consolas"/>
@@ -2833,6 +3596,7 @@
         </w:rPr>
         <w:t>    &lt;</w:t>
       </w:r>
+      <w:proofErr w:type="spellStart"/>
       <w:r>
         <w:rPr>
           <w:rFonts w:ascii="Consolas" w:hAnsi="Consolas" w:cs="Consolas"/>
@@ -2840,6 +3604,7 @@
         </w:rPr>
         <w:t>DirectoryRef</w:t>
       </w:r>
+      <w:proofErr w:type="spellEnd"/>
       <w:r>
         <w:rPr>
           <w:rFonts w:ascii="Consolas" w:hAnsi="Consolas" w:cs="Consolas"/>
@@ -2934,6 +3699,7 @@
         </w:rPr>
         <w:t>"</w:t>
       </w:r>
+      <w:proofErr w:type="spellStart"/>
       <w:r>
         <w:rPr>
           <w:rFonts w:ascii="Consolas" w:hAnsi="Consolas" w:cs="Consolas"/>
@@ -2941,6 +3707,7 @@
         </w:rPr>
         <w:t>HappyID</w:t>
       </w:r>
+      <w:proofErr w:type="spellEnd"/>
       <w:r>
         <w:rPr>
           <w:rFonts w:ascii="Consolas" w:hAnsi="Consolas" w:cs="Consolas"/>
@@ -2960,6 +3727,7 @@
         </w:rPr>
         <w:t>                     </w:t>
       </w:r>
+      <w:proofErr w:type="spellStart"/>
       <w:r>
         <w:rPr>
           <w:rFonts w:ascii="Consolas" w:hAnsi="Consolas" w:cs="Consolas"/>
@@ -2967,6 +3735,7 @@
         </w:rPr>
         <w:t>Guid</w:t>
       </w:r>
+      <w:proofErr w:type="spellEnd"/>
       <w:r>
         <w:rPr>
           <w:rFonts w:ascii="Consolas" w:hAnsi="Consolas" w:cs="Consolas"/>
@@ -3013,6 +3782,7 @@
         </w:rPr>
         <w:t>         &lt;</w:t>
       </w:r>
+      <w:proofErr w:type="spellStart"/>
       <w:r>
         <w:rPr>
           <w:rFonts w:ascii="Consolas" w:hAnsi="Consolas" w:cs="Consolas"/>
@@ -3020,6 +3790,7 @@
         </w:rPr>
         <w:t>RegistryKey</w:t>
       </w:r>
+      <w:proofErr w:type="spellEnd"/>
       <w:r>
         <w:rPr>
           <w:rFonts w:ascii="Consolas" w:hAnsi="Consolas" w:cs="Consolas"/>
@@ -3139,6 +3910,7 @@
         </w:rPr>
         <w:t>"</w:t>
       </w:r>
+      <w:proofErr w:type="spellStart"/>
       <w:r>
         <w:rPr>
           <w:rFonts w:ascii="Consolas" w:hAnsi="Consolas" w:cs="Consolas"/>
@@ -3146,6 +3918,7 @@
         </w:rPr>
         <w:t>createAndRemoveOnUninstall</w:t>
       </w:r>
+      <w:proofErr w:type="spellEnd"/>
       <w:r>
         <w:rPr>
           <w:rFonts w:ascii="Consolas" w:hAnsi="Consolas" w:cs="Consolas"/>
@@ -3172,6 +3945,7 @@
         </w:rPr>
         <w:t>           &lt;</w:t>
       </w:r>
+      <w:proofErr w:type="spellStart"/>
       <w:r>
         <w:rPr>
           <w:rFonts w:ascii="Consolas" w:hAnsi="Consolas" w:cs="Consolas"/>
@@ -3179,6 +3953,7 @@
         </w:rPr>
         <w:t>RegistryValue</w:t>
       </w:r>
+      <w:proofErr w:type="spellEnd"/>
       <w:r>
         <w:rPr>
           <w:rFonts w:ascii="Consolas" w:hAnsi="Consolas" w:cs="Consolas"/>
@@ -3206,6 +3981,7 @@
         </w:rPr>
         <w:t>"</w:t>
       </w:r>
+      <w:proofErr w:type="spellStart"/>
       <w:r>
         <w:rPr>
           <w:rFonts w:ascii="Consolas" w:hAnsi="Consolas" w:cs="Consolas"/>
@@ -3213,6 +3989,7 @@
         </w:rPr>
         <w:t>InstallRoot</w:t>
       </w:r>
+      <w:proofErr w:type="spellEnd"/>
       <w:r>
         <w:rPr>
           <w:rFonts w:ascii="Consolas" w:hAnsi="Consolas" w:cs="Consolas"/>
@@ -3312,6 +4089,7 @@
         </w:rPr>
         <w:t> </w:t>
       </w:r>
+      <w:proofErr w:type="spellStart"/>
       <w:r>
         <w:rPr>
           <w:rFonts w:ascii="Consolas" w:hAnsi="Consolas" w:cs="Consolas"/>
@@ -3319,6 +4097,7 @@
         </w:rPr>
         <w:t>KeyPath</w:t>
       </w:r>
+      <w:proofErr w:type="spellEnd"/>
       <w:r>
         <w:rPr>
           <w:rFonts w:ascii="Consolas" w:hAnsi="Consolas" w:cs="Consolas"/>
@@ -3365,6 +4144,7 @@
         </w:rPr>
         <w:t>        &lt;/</w:t>
       </w:r>
+      <w:proofErr w:type="spellStart"/>
       <w:r>
         <w:rPr>
           <w:rFonts w:ascii="Consolas" w:hAnsi="Consolas" w:cs="Consolas"/>
@@ -3372,6 +4152,7 @@
         </w:rPr>
         <w:t>RegistryKey</w:t>
       </w:r>
+      <w:proofErr w:type="spellEnd"/>
       <w:r>
         <w:rPr>
           <w:rFonts w:ascii="Consolas" w:hAnsi="Consolas" w:cs="Consolas"/>
@@ -3419,6 +4200,7 @@
         </w:rPr>
         <w:t>     &lt;/</w:t>
       </w:r>
+      <w:proofErr w:type="spellStart"/>
       <w:r>
         <w:rPr>
           <w:rFonts w:ascii="Consolas" w:hAnsi="Consolas" w:cs="Consolas"/>
@@ -3426,6 +4208,7 @@
         </w:rPr>
         <w:t>DirectoryRef</w:t>
       </w:r>
+      <w:proofErr w:type="spellEnd"/>
       <w:r>
         <w:rPr>
           <w:rFonts w:ascii="Consolas" w:hAnsi="Consolas" w:cs="Consolas"/>
@@ -3473,6 +4256,7 @@
         </w:rPr>
         <w:t> &lt;/</w:t>
       </w:r>
+      <w:proofErr w:type="spellStart"/>
       <w:r>
         <w:rPr>
           <w:rFonts w:ascii="Consolas" w:hAnsi="Consolas" w:cs="Consolas"/>
@@ -3480,6 +4264,7 @@
         </w:rPr>
         <w:t>Wix</w:t>
       </w:r>
+      <w:proofErr w:type="spellEnd"/>
       <w:r>
         <w:rPr>
           <w:rFonts w:ascii="Consolas" w:hAnsi="Consolas" w:cs="Consolas"/>
@@ -3491,7 +4276,7 @@
     <w:p/>
     <w:p>
       <w:pPr>
-        <w:pStyle w:val="Heading1"/>
+        <w:pStyle w:val="berschrift1"/>
       </w:pPr>
       <w:r>
         <w:t>Notes for Upgraders to Paraffin 3.5</w:t>
@@ -3499,12 +4284,18 @@
       <w:r>
         <w:t xml:space="preserve"> or Higher</w:t>
       </w:r>
-      <w:bookmarkStart w:id="0" w:name="_GoBack"/>
-      <w:bookmarkEnd w:id="0"/>
     </w:p>
     <w:p>
       <w:r>
-        <w:t xml:space="preserve">Prior to Paraffin 3.5, Paraffin supported multiple files per component. Since one file per component is much preferred for Windows Installer resiliency, and I couldn’t find anyone using multiple files per component, I removed support for it. By doing so it made my development life easier and greatly simplified the new -PatchUpdate feature. </w:t>
+        <w:t>Prior to Paraffin 3.5, Paraffin supported multiple files per component. Since one file per component is much preferred for Windows Installer resiliency, and I couldn’t find anyone using multiple files per component, I removed support for it. By doing so it made my development life easier and greatly simplified the new -</w:t>
+      </w:r>
+      <w:proofErr w:type="spellStart"/>
+      <w:r>
+        <w:t>PatchUpdate</w:t>
+      </w:r>
+      <w:proofErr w:type="spellEnd"/>
+      <w:r>
+        <w:t xml:space="preserve"> feature. </w:t>
       </w:r>
       <w:r>
         <w:t xml:space="preserve">If you happen to need multiple files per component, please keep using Paraffin 3.13 you can find here: </w:t>
@@ -3523,7 +4314,23 @@
     </w:p>
     <w:p>
       <w:r>
-        <w:t>Paraffin used to put the KeyPath attribute on the Component. It looks like now it’s much better to have that on the File element itself. If you use Paraffin 3.5 to update a .WXS file created with a previous version, I swap the KeyPath attribute as appropriate. That shouldn’t cause any problems for anyone, but I wanted to give you notice of the change. You’ll also see yellow warning text on the screen when you run Paraffin when the attribute swap occurs.</w:t>
+        <w:t xml:space="preserve">Paraffin used to put the </w:t>
+      </w:r>
+      <w:proofErr w:type="spellStart"/>
+      <w:r>
+        <w:t>KeyPath</w:t>
+      </w:r>
+      <w:proofErr w:type="spellEnd"/>
+      <w:r>
+        <w:t xml:space="preserve"> attribute on the Component. It looks like now it’s much better to have that on the File element itself. If you use Paraffin 3.5 to update a .WXS file created with a previous version, I swap the </w:t>
+      </w:r>
+      <w:proofErr w:type="spellStart"/>
+      <w:r>
+        <w:t>KeyPath</w:t>
+      </w:r>
+      <w:proofErr w:type="spellEnd"/>
+      <w:r>
+        <w:t xml:space="preserve"> attribute as appropriate. That shouldn’t cause any problems for anyone, but I wanted to give you notice of the change. You’ll also see yellow warning text on the screen when you run Paraffin when the attribute swap occurs.</w:t>
       </w:r>
     </w:p>
     <w:sectPr>
@@ -3692,15 +4499,15 @@
     <w:lsdException w:name="Bibliography" w:uiPriority="37"/>
     <w:lsdException w:name="TOC Heading" w:uiPriority="39" w:qFormat="1"/>
   </w:latentStyles>
-  <w:style w:type="paragraph" w:default="1" w:styleId="Normal">
+  <w:style w:type="paragraph" w:default="1" w:styleId="Standard">
     <w:name w:val="Normal"/>
     <w:qFormat/>
   </w:style>
-  <w:style w:type="paragraph" w:styleId="Heading1">
+  <w:style w:type="paragraph" w:styleId="berschrift1">
     <w:name w:val="heading 1"/>
-    <w:basedOn w:val="Normal"/>
-    <w:next w:val="Normal"/>
-    <w:link w:val="Heading1Char"/>
+    <w:basedOn w:val="Standard"/>
+    <w:next w:val="Standard"/>
+    <w:link w:val="berschrift1Zchn"/>
     <w:uiPriority w:val="9"/>
     <w:qFormat/>
     <w:rsid w:val="004C58BD"/>
@@ -3719,11 +4526,11 @@
       <w:szCs w:val="28"/>
     </w:rPr>
   </w:style>
-  <w:style w:type="paragraph" w:styleId="Heading2">
+  <w:style w:type="paragraph" w:styleId="berschrift2">
     <w:name w:val="heading 2"/>
-    <w:basedOn w:val="Normal"/>
-    <w:next w:val="Normal"/>
-    <w:link w:val="Heading2Char"/>
+    <w:basedOn w:val="Standard"/>
+    <w:next w:val="Standard"/>
+    <w:link w:val="berschrift2Zchn"/>
     <w:uiPriority w:val="9"/>
     <w:unhideWhenUsed/>
     <w:qFormat/>
@@ -3743,11 +4550,11 @@
       <w:szCs w:val="26"/>
     </w:rPr>
   </w:style>
-  <w:style w:type="paragraph" w:styleId="Heading3">
+  <w:style w:type="paragraph" w:styleId="berschrift3">
     <w:name w:val="heading 3"/>
-    <w:basedOn w:val="Normal"/>
-    <w:next w:val="Normal"/>
-    <w:link w:val="Heading3Char"/>
+    <w:basedOn w:val="Standard"/>
+    <w:next w:val="Standard"/>
+    <w:link w:val="berschrift3Zchn"/>
     <w:uiPriority w:val="9"/>
     <w:unhideWhenUsed/>
     <w:qFormat/>
@@ -3765,13 +4572,13 @@
       <w:color w:val="4F81BD" w:themeColor="accent1"/>
     </w:rPr>
   </w:style>
-  <w:style w:type="character" w:default="1" w:styleId="DefaultParagraphFont">
+  <w:style w:type="character" w:default="1" w:styleId="Absatz-Standardschriftart">
     <w:name w:val="Default Paragraph Font"/>
     <w:uiPriority w:val="1"/>
     <w:semiHidden/>
     <w:unhideWhenUsed/>
   </w:style>
-  <w:style w:type="table" w:default="1" w:styleId="TableNormal">
+  <w:style w:type="table" w:default="1" w:styleId="NormaleTabelle">
     <w:name w:val="Normal Table"/>
     <w:uiPriority w:val="99"/>
     <w:semiHidden/>
@@ -3786,16 +4593,16 @@
       </w:tblCellMar>
     </w:tblPr>
   </w:style>
-  <w:style w:type="numbering" w:default="1" w:styleId="NoList">
+  <w:style w:type="numbering" w:default="1" w:styleId="KeineListe">
     <w:name w:val="No List"/>
     <w:uiPriority w:val="99"/>
     <w:semiHidden/>
     <w:unhideWhenUsed/>
   </w:style>
-  <w:style w:type="character" w:customStyle="1" w:styleId="Heading1Char">
-    <w:name w:val="Heading 1 Char"/>
-    <w:basedOn w:val="DefaultParagraphFont"/>
-    <w:link w:val="Heading1"/>
+  <w:style w:type="character" w:customStyle="1" w:styleId="berschrift1Zchn">
+    <w:name w:val="Überschrift 1 Zchn"/>
+    <w:basedOn w:val="Absatz-Standardschriftart"/>
+    <w:link w:val="berschrift1"/>
     <w:uiPriority w:val="9"/>
     <w:rsid w:val="004C58BD"/>
     <w:rPr>
@@ -3807,11 +4614,11 @@
       <w:szCs w:val="28"/>
     </w:rPr>
   </w:style>
-  <w:style w:type="paragraph" w:styleId="Title">
+  <w:style w:type="paragraph" w:styleId="Titel">
     <w:name w:val="Title"/>
-    <w:basedOn w:val="Normal"/>
-    <w:next w:val="Normal"/>
-    <w:link w:val="TitleChar"/>
+    <w:basedOn w:val="Standard"/>
+    <w:next w:val="Standard"/>
+    <w:link w:val="TitelZchn"/>
     <w:uiPriority w:val="10"/>
     <w:qFormat/>
     <w:rsid w:val="006D2773"/>
@@ -3831,10 +4638,10 @@
       <w:szCs w:val="52"/>
     </w:rPr>
   </w:style>
-  <w:style w:type="character" w:customStyle="1" w:styleId="TitleChar">
-    <w:name w:val="Title Char"/>
-    <w:basedOn w:val="DefaultParagraphFont"/>
-    <w:link w:val="Title"/>
+  <w:style w:type="character" w:customStyle="1" w:styleId="TitelZchn">
+    <w:name w:val="Titel Zchn"/>
+    <w:basedOn w:val="Absatz-Standardschriftart"/>
+    <w:link w:val="Titel"/>
     <w:uiPriority w:val="10"/>
     <w:rsid w:val="006D2773"/>
     <w:rPr>
@@ -3848,7 +4655,7 @@
   </w:style>
   <w:style w:type="character" w:styleId="Hyperlink">
     <w:name w:val="Hyperlink"/>
-    <w:basedOn w:val="DefaultParagraphFont"/>
+    <w:basedOn w:val="Absatz-Standardschriftart"/>
     <w:uiPriority w:val="99"/>
     <w:unhideWhenUsed/>
     <w:rsid w:val="00AF26F2"/>
@@ -3857,7 +4664,7 @@
       <w:u w:val="single"/>
     </w:rPr>
   </w:style>
-  <w:style w:type="paragraph" w:styleId="NoSpacing">
+  <w:style w:type="paragraph" w:styleId="KeinLeerraum">
     <w:name w:val="No Spacing"/>
     <w:uiPriority w:val="1"/>
     <w:qFormat/>
@@ -3866,10 +4673,10 @@
       <w:spacing w:after="0" w:line="240" w:lineRule="auto"/>
     </w:pPr>
   </w:style>
-  <w:style w:type="character" w:customStyle="1" w:styleId="Heading2Char">
-    <w:name w:val="Heading 2 Char"/>
-    <w:basedOn w:val="DefaultParagraphFont"/>
-    <w:link w:val="Heading2"/>
+  <w:style w:type="character" w:customStyle="1" w:styleId="berschrift2Zchn">
+    <w:name w:val="Überschrift 2 Zchn"/>
+    <w:basedOn w:val="Absatz-Standardschriftart"/>
+    <w:link w:val="berschrift2"/>
     <w:uiPriority w:val="9"/>
     <w:rsid w:val="00D81699"/>
     <w:rPr>
@@ -3881,10 +4688,10 @@
       <w:szCs w:val="26"/>
     </w:rPr>
   </w:style>
-  <w:style w:type="character" w:customStyle="1" w:styleId="Heading3Char">
-    <w:name w:val="Heading 3 Char"/>
-    <w:basedOn w:val="DefaultParagraphFont"/>
-    <w:link w:val="Heading3"/>
+  <w:style w:type="character" w:customStyle="1" w:styleId="berschrift3Zchn">
+    <w:name w:val="Überschrift 3 Zchn"/>
+    <w:basedOn w:val="Absatz-Standardschriftart"/>
+    <w:link w:val="berschrift3"/>
     <w:uiPriority w:val="9"/>
     <w:rsid w:val="00D81699"/>
     <w:rPr>
@@ -3894,10 +4701,10 @@
       <w:color w:val="4F81BD" w:themeColor="accent1"/>
     </w:rPr>
   </w:style>
-  <w:style w:type="paragraph" w:styleId="HTMLPreformatted">
+  <w:style w:type="paragraph" w:styleId="HTMLVorformatiert">
     <w:name w:val="HTML Preformatted"/>
-    <w:basedOn w:val="Normal"/>
-    <w:link w:val="HTMLPreformattedChar"/>
+    <w:basedOn w:val="Standard"/>
+    <w:link w:val="HTMLVorformatiertZchn"/>
     <w:uiPriority w:val="99"/>
     <w:semiHidden/>
     <w:unhideWhenUsed/>
@@ -3929,10 +4736,10 @@
       <w:szCs w:val="20"/>
     </w:rPr>
   </w:style>
-  <w:style w:type="character" w:customStyle="1" w:styleId="HTMLPreformattedChar">
-    <w:name w:val="HTML Preformatted Char"/>
-    <w:basedOn w:val="DefaultParagraphFont"/>
-    <w:link w:val="HTMLPreformatted"/>
+  <w:style w:type="character" w:customStyle="1" w:styleId="HTMLVorformatiertZchn">
+    <w:name w:val="HTML Vorformatiert Zchn"/>
+    <w:basedOn w:val="Absatz-Standardschriftart"/>
+    <w:link w:val="HTMLVorformatiert"/>
     <w:uiPriority w:val="99"/>
     <w:semiHidden/>
     <w:rsid w:val="00371089"/>
@@ -3944,7 +4751,7 @@
   </w:style>
   <w:style w:type="paragraph" w:customStyle="1" w:styleId="Code">
     <w:name w:val="Code"/>
-    <w:basedOn w:val="Normal"/>
+    <w:basedOn w:val="Standard"/>
     <w:qFormat/>
     <w:rsid w:val="00371089"/>
     <w:pPr>
@@ -3954,9 +4761,9 @@
       <w:rFonts w:ascii="Consolas" w:hAnsi="Consolas" w:cs="Consolas"/>
     </w:rPr>
   </w:style>
-  <w:style w:type="table" w:styleId="TableGrid">
+  <w:style w:type="table" w:styleId="Tabellenraster">
     <w:name w:val="Table Grid"/>
-    <w:basedOn w:val="TableNormal"/>
+    <w:basedOn w:val="NormaleTabelle"/>
     <w:uiPriority w:val="59"/>
     <w:rsid w:val="00A576A8"/>
     <w:pPr>
@@ -3980,9 +4787,9 @@
       </w:tblCellMar>
     </w:tblPr>
   </w:style>
-  <w:style w:type="table" w:styleId="LightShading">
+  <w:style w:type="table" w:styleId="HelleSchattierung">
     <w:name w:val="Light Shading"/>
-    <w:basedOn w:val="TableNormal"/>
+    <w:basedOn w:val="NormaleTabelle"/>
     <w:uiPriority w:val="60"/>
     <w:rsid w:val="00A576A8"/>
     <w:pPr>
@@ -4083,9 +4890,9 @@
       </w:tcPr>
     </w:tblStylePr>
   </w:style>
-  <w:style w:type="table" w:styleId="LightList">
+  <w:style w:type="table" w:styleId="HelleListe">
     <w:name w:val="Light List"/>
-    <w:basedOn w:val="TableNormal"/>
+    <w:basedOn w:val="NormaleTabelle"/>
     <w:uiPriority w:val="61"/>
     <w:rsid w:val="00A576A8"/>
     <w:pPr>
@@ -4175,9 +4982,9 @@
       </w:tcPr>
     </w:tblStylePr>
   </w:style>
-  <w:style w:type="table" w:styleId="MediumShading2-Accent5">
+  <w:style w:type="table" w:styleId="MittlereSchattierung2-Akzent5">
     <w:name w:val="Medium Shading 2 Accent 5"/>
-    <w:basedOn w:val="TableNormal"/>
+    <w:basedOn w:val="NormaleTabelle"/>
     <w:uiPriority w:val="64"/>
     <w:rsid w:val="00A576A8"/>
     <w:pPr>
@@ -4324,9 +5131,9 @@
       </w:tcPr>
     </w:tblStylePr>
   </w:style>
-  <w:style w:type="table" w:styleId="MediumShading2-Accent1">
+  <w:style w:type="table" w:styleId="MittlereSchattierung2-Akzent1">
     <w:name w:val="Medium Shading 2 Accent 1"/>
-    <w:basedOn w:val="TableNormal"/>
+    <w:basedOn w:val="NormaleTabelle"/>
     <w:uiPriority w:val="64"/>
     <w:rsid w:val="00A576A8"/>
     <w:pPr>
@@ -4473,9 +5280,9 @@
       </w:tcPr>
     </w:tblStylePr>
   </w:style>
-  <w:style w:type="table" w:styleId="MediumShading1-Accent1">
+  <w:style w:type="table" w:styleId="MittlereSchattierung1-Akzent1">
     <w:name w:val="Medium Shading 1 Accent 1"/>
-    <w:basedOn w:val="TableNormal"/>
+    <w:basedOn w:val="NormaleTabelle"/>
     <w:uiPriority w:val="63"/>
     <w:rsid w:val="00A576A8"/>
     <w:pPr>
@@ -4579,9 +5386,9 @@
       </w:tcPr>
     </w:tblStylePr>
   </w:style>
-  <w:style w:type="character" w:styleId="IntenseEmphasis">
+  <w:style w:type="character" w:styleId="IntensiveHervorhebung">
     <w:name w:val="Intense Emphasis"/>
-    <w:basedOn w:val="DefaultParagraphFont"/>
+    <w:basedOn w:val="Absatz-Standardschriftart"/>
     <w:uiPriority w:val="21"/>
     <w:qFormat/>
     <w:rsid w:val="00761488"/>
@@ -4752,15 +5559,15 @@
     <w:lsdException w:name="Bibliography" w:uiPriority="37"/>
     <w:lsdException w:name="TOC Heading" w:uiPriority="39" w:qFormat="1"/>
   </w:latentStyles>
-  <w:style w:type="paragraph" w:default="1" w:styleId="Normal">
+  <w:style w:type="paragraph" w:default="1" w:styleId="Standard">
     <w:name w:val="Normal"/>
     <w:qFormat/>
   </w:style>
-  <w:style w:type="paragraph" w:styleId="Heading1">
+  <w:style w:type="paragraph" w:styleId="berschrift1">
     <w:name w:val="heading 1"/>
-    <w:basedOn w:val="Normal"/>
-    <w:next w:val="Normal"/>
-    <w:link w:val="Heading1Char"/>
+    <w:basedOn w:val="Standard"/>
+    <w:next w:val="Standard"/>
+    <w:link w:val="berschrift1Zchn"/>
     <w:uiPriority w:val="9"/>
     <w:qFormat/>
     <w:rsid w:val="004C58BD"/>
@@ -4779,11 +5586,11 @@
       <w:szCs w:val="28"/>
     </w:rPr>
   </w:style>
-  <w:style w:type="paragraph" w:styleId="Heading2">
+  <w:style w:type="paragraph" w:styleId="berschrift2">
     <w:name w:val="heading 2"/>
-    <w:basedOn w:val="Normal"/>
-    <w:next w:val="Normal"/>
-    <w:link w:val="Heading2Char"/>
+    <w:basedOn w:val="Standard"/>
+    <w:next w:val="Standard"/>
+    <w:link w:val="berschrift2Zchn"/>
     <w:uiPriority w:val="9"/>
     <w:unhideWhenUsed/>
     <w:qFormat/>
@@ -4803,11 +5610,11 @@
       <w:szCs w:val="26"/>
     </w:rPr>
   </w:style>
-  <w:style w:type="paragraph" w:styleId="Heading3">
+  <w:style w:type="paragraph" w:styleId="berschrift3">
     <w:name w:val="heading 3"/>
-    <w:basedOn w:val="Normal"/>
-    <w:next w:val="Normal"/>
-    <w:link w:val="Heading3Char"/>
+    <w:basedOn w:val="Standard"/>
+    <w:next w:val="Standard"/>
+    <w:link w:val="berschrift3Zchn"/>
     <w:uiPriority w:val="9"/>
     <w:unhideWhenUsed/>
     <w:qFormat/>
@@ -4825,13 +5632,13 @@
       <w:color w:val="4F81BD" w:themeColor="accent1"/>
     </w:rPr>
   </w:style>
-  <w:style w:type="character" w:default="1" w:styleId="DefaultParagraphFont">
+  <w:style w:type="character" w:default="1" w:styleId="Absatz-Standardschriftart">
     <w:name w:val="Default Paragraph Font"/>
     <w:uiPriority w:val="1"/>
     <w:semiHidden/>
     <w:unhideWhenUsed/>
   </w:style>
-  <w:style w:type="table" w:default="1" w:styleId="TableNormal">
+  <w:style w:type="table" w:default="1" w:styleId="NormaleTabelle">
     <w:name w:val="Normal Table"/>
     <w:uiPriority w:val="99"/>
     <w:semiHidden/>
@@ -4846,16 +5653,16 @@
       </w:tblCellMar>
     </w:tblPr>
   </w:style>
-  <w:style w:type="numbering" w:default="1" w:styleId="NoList">
+  <w:style w:type="numbering" w:default="1" w:styleId="KeineListe">
     <w:name w:val="No List"/>
     <w:uiPriority w:val="99"/>
     <w:semiHidden/>
     <w:unhideWhenUsed/>
   </w:style>
-  <w:style w:type="character" w:customStyle="1" w:styleId="Heading1Char">
-    <w:name w:val="Heading 1 Char"/>
-    <w:basedOn w:val="DefaultParagraphFont"/>
-    <w:link w:val="Heading1"/>
+  <w:style w:type="character" w:customStyle="1" w:styleId="berschrift1Zchn">
+    <w:name w:val="Überschrift 1 Zchn"/>
+    <w:basedOn w:val="Absatz-Standardschriftart"/>
+    <w:link w:val="berschrift1"/>
     <w:uiPriority w:val="9"/>
     <w:rsid w:val="004C58BD"/>
     <w:rPr>
@@ -4867,11 +5674,11 @@
       <w:szCs w:val="28"/>
     </w:rPr>
   </w:style>
-  <w:style w:type="paragraph" w:styleId="Title">
+  <w:style w:type="paragraph" w:styleId="Titel">
     <w:name w:val="Title"/>
-    <w:basedOn w:val="Normal"/>
-    <w:next w:val="Normal"/>
-    <w:link w:val="TitleChar"/>
+    <w:basedOn w:val="Standard"/>
+    <w:next w:val="Standard"/>
+    <w:link w:val="TitelZchn"/>
     <w:uiPriority w:val="10"/>
     <w:qFormat/>
     <w:rsid w:val="006D2773"/>
@@ -4891,10 +5698,10 @@
       <w:szCs w:val="52"/>
     </w:rPr>
   </w:style>
-  <w:style w:type="character" w:customStyle="1" w:styleId="TitleChar">
-    <w:name w:val="Title Char"/>
-    <w:basedOn w:val="DefaultParagraphFont"/>
-    <w:link w:val="Title"/>
+  <w:style w:type="character" w:customStyle="1" w:styleId="TitelZchn">
+    <w:name w:val="Titel Zchn"/>
+    <w:basedOn w:val="Absatz-Standardschriftart"/>
+    <w:link w:val="Titel"/>
     <w:uiPriority w:val="10"/>
     <w:rsid w:val="006D2773"/>
     <w:rPr>
@@ -4908,7 +5715,7 @@
   </w:style>
   <w:style w:type="character" w:styleId="Hyperlink">
     <w:name w:val="Hyperlink"/>
-    <w:basedOn w:val="DefaultParagraphFont"/>
+    <w:basedOn w:val="Absatz-Standardschriftart"/>
     <w:uiPriority w:val="99"/>
     <w:unhideWhenUsed/>
     <w:rsid w:val="00AF26F2"/>
@@ -4917,7 +5724,7 @@
       <w:u w:val="single"/>
     </w:rPr>
   </w:style>
-  <w:style w:type="paragraph" w:styleId="NoSpacing">
+  <w:style w:type="paragraph" w:styleId="KeinLeerraum">
     <w:name w:val="No Spacing"/>
     <w:uiPriority w:val="1"/>
     <w:qFormat/>
@@ -4926,10 +5733,10 @@
       <w:spacing w:after="0" w:line="240" w:lineRule="auto"/>
     </w:pPr>
   </w:style>
-  <w:style w:type="character" w:customStyle="1" w:styleId="Heading2Char">
-    <w:name w:val="Heading 2 Char"/>
-    <w:basedOn w:val="DefaultParagraphFont"/>
-    <w:link w:val="Heading2"/>
+  <w:style w:type="character" w:customStyle="1" w:styleId="berschrift2Zchn">
+    <w:name w:val="Überschrift 2 Zchn"/>
+    <w:basedOn w:val="Absatz-Standardschriftart"/>
+    <w:link w:val="berschrift2"/>
     <w:uiPriority w:val="9"/>
     <w:rsid w:val="00D81699"/>
     <w:rPr>
@@ -4941,10 +5748,10 @@
       <w:szCs w:val="26"/>
     </w:rPr>
   </w:style>
-  <w:style w:type="character" w:customStyle="1" w:styleId="Heading3Char">
-    <w:name w:val="Heading 3 Char"/>
-    <w:basedOn w:val="DefaultParagraphFont"/>
-    <w:link w:val="Heading3"/>
+  <w:style w:type="character" w:customStyle="1" w:styleId="berschrift3Zchn">
+    <w:name w:val="Überschrift 3 Zchn"/>
+    <w:basedOn w:val="Absatz-Standardschriftart"/>
+    <w:link w:val="berschrift3"/>
     <w:uiPriority w:val="9"/>
     <w:rsid w:val="00D81699"/>
     <w:rPr>
@@ -4954,10 +5761,10 @@
       <w:color w:val="4F81BD" w:themeColor="accent1"/>
     </w:rPr>
   </w:style>
-  <w:style w:type="paragraph" w:styleId="HTMLPreformatted">
+  <w:style w:type="paragraph" w:styleId="HTMLVorformatiert">
     <w:name w:val="HTML Preformatted"/>
-    <w:basedOn w:val="Normal"/>
-    <w:link w:val="HTMLPreformattedChar"/>
+    <w:basedOn w:val="Standard"/>
+    <w:link w:val="HTMLVorformatiertZchn"/>
     <w:uiPriority w:val="99"/>
     <w:semiHidden/>
     <w:unhideWhenUsed/>
@@ -4989,10 +5796,10 @@
       <w:szCs w:val="20"/>
     </w:rPr>
   </w:style>
-  <w:style w:type="character" w:customStyle="1" w:styleId="HTMLPreformattedChar">
-    <w:name w:val="HTML Preformatted Char"/>
-    <w:basedOn w:val="DefaultParagraphFont"/>
-    <w:link w:val="HTMLPreformatted"/>
+  <w:style w:type="character" w:customStyle="1" w:styleId="HTMLVorformatiertZchn">
+    <w:name w:val="HTML Vorformatiert Zchn"/>
+    <w:basedOn w:val="Absatz-Standardschriftart"/>
+    <w:link w:val="HTMLVorformatiert"/>
     <w:uiPriority w:val="99"/>
     <w:semiHidden/>
     <w:rsid w:val="00371089"/>
@@ -5004,7 +5811,7 @@
   </w:style>
   <w:style w:type="paragraph" w:customStyle="1" w:styleId="Code">
     <w:name w:val="Code"/>
-    <w:basedOn w:val="Normal"/>
+    <w:basedOn w:val="Standard"/>
     <w:qFormat/>
     <w:rsid w:val="00371089"/>
     <w:pPr>
@@ -5014,9 +5821,9 @@
       <w:rFonts w:ascii="Consolas" w:hAnsi="Consolas" w:cs="Consolas"/>
     </w:rPr>
   </w:style>
-  <w:style w:type="table" w:styleId="TableGrid">
+  <w:style w:type="table" w:styleId="Tabellenraster">
     <w:name w:val="Table Grid"/>
-    <w:basedOn w:val="TableNormal"/>
+    <w:basedOn w:val="NormaleTabelle"/>
     <w:uiPriority w:val="59"/>
     <w:rsid w:val="00A576A8"/>
     <w:pPr>
@@ -5040,9 +5847,9 @@
       </w:tblCellMar>
     </w:tblPr>
   </w:style>
-  <w:style w:type="table" w:styleId="LightShading">
+  <w:style w:type="table" w:styleId="HelleSchattierung">
     <w:name w:val="Light Shading"/>
-    <w:basedOn w:val="TableNormal"/>
+    <w:basedOn w:val="NormaleTabelle"/>
     <w:uiPriority w:val="60"/>
     <w:rsid w:val="00A576A8"/>
     <w:pPr>
@@ -5143,9 +5950,9 @@
       </w:tcPr>
     </w:tblStylePr>
   </w:style>
-  <w:style w:type="table" w:styleId="LightList">
+  <w:style w:type="table" w:styleId="HelleListe">
     <w:name w:val="Light List"/>
-    <w:basedOn w:val="TableNormal"/>
+    <w:basedOn w:val="NormaleTabelle"/>
     <w:uiPriority w:val="61"/>
     <w:rsid w:val="00A576A8"/>
     <w:pPr>
@@ -5235,9 +6042,9 @@
       </w:tcPr>
     </w:tblStylePr>
   </w:style>
-  <w:style w:type="table" w:styleId="MediumShading2-Accent5">
+  <w:style w:type="table" w:styleId="MittlereSchattierung2-Akzent5">
     <w:name w:val="Medium Shading 2 Accent 5"/>
-    <w:basedOn w:val="TableNormal"/>
+    <w:basedOn w:val="NormaleTabelle"/>
     <w:uiPriority w:val="64"/>
     <w:rsid w:val="00A576A8"/>
     <w:pPr>
@@ -5384,9 +6191,9 @@
       </w:tcPr>
     </w:tblStylePr>
   </w:style>
-  <w:style w:type="table" w:styleId="MediumShading2-Accent1">
+  <w:style w:type="table" w:styleId="MittlereSchattierung2-Akzent1">
     <w:name w:val="Medium Shading 2 Accent 1"/>
-    <w:basedOn w:val="TableNormal"/>
+    <w:basedOn w:val="NormaleTabelle"/>
     <w:uiPriority w:val="64"/>
     <w:rsid w:val="00A576A8"/>
     <w:pPr>
@@ -5533,9 +6340,9 @@
       </w:tcPr>
     </w:tblStylePr>
   </w:style>
-  <w:style w:type="table" w:styleId="MediumShading1-Accent1">
+  <w:style w:type="table" w:styleId="MittlereSchattierung1-Akzent1">
     <w:name w:val="Medium Shading 1 Accent 1"/>
-    <w:basedOn w:val="TableNormal"/>
+    <w:basedOn w:val="NormaleTabelle"/>
     <w:uiPriority w:val="63"/>
     <w:rsid w:val="00A576A8"/>
     <w:pPr>
@@ -5639,9 +6446,9 @@
       </w:tcPr>
     </w:tblStylePr>
   </w:style>
-  <w:style w:type="character" w:styleId="IntenseEmphasis">
+  <w:style w:type="character" w:styleId="IntensiveHervorhebung">
     <w:name w:val="Intense Emphasis"/>
-    <w:basedOn w:val="DefaultParagraphFont"/>
+    <w:basedOn w:val="Absatz-Standardschriftart"/>
     <w:uiPriority w:val="21"/>
     <w:qFormat/>
     <w:rsid w:val="00761488"/>
@@ -5946,7 +6753,7 @@
 </file>
 
 <file path=customXml/itemProps1.xml><?xml version="1.0" encoding="utf-8"?>
-<ds:datastoreItem xmlns:ds="http://schemas.openxmlformats.org/officeDocument/2006/customXml" ds:itemID="{C46057D4-7138-4E40-9796-1AB45789FE4A}">
+<ds:datastoreItem xmlns:ds="http://schemas.openxmlformats.org/officeDocument/2006/customXml" ds:itemID="{6ABC8C77-708B-40E5-87A9-FBB784E31EEB}">
   <ds:schemaRefs>
     <ds:schemaRef ds:uri="http://schemas.openxmlformats.org/officeDocument/2006/bibliography"/>
   </ds:schemaRefs>

</xml_diff>